<commit_message>
vault backup: 2022-11-22 23:42:50
</commit_message>
<xml_diff>
--- a/Electrical Engineering Lab/111Lab06_結報ver3.docx
+++ b/Electrical Engineering Lab/111Lab06_結報ver3.docx
@@ -507,7 +507,6 @@
             <w:pPr>
               <w:jc w:val="center"/>
               <w:rPr>
-                <w:rFonts w:hint="eastAsia"/>
                 <w:b/>
                 <w:szCs w:val="24"/>
               </w:rPr>
@@ -698,7 +697,6 @@
     <w:p>
       <w:pPr>
         <w:rPr>
-          <w:rFonts w:hint="eastAsia"/>
           <w:szCs w:val="24"/>
         </w:rPr>
       </w:pPr>
@@ -768,6 +766,14 @@
     <w:p>
       <w:pPr>
         <w:rPr>
+          <w:szCs w:val="24"/>
+        </w:rPr>
+      </w:pPr>
+    </w:p>
+    <w:p>
+      <w:pPr>
+        <w:rPr>
+          <w:rFonts w:hint="eastAsia"/>
           <w:szCs w:val="24"/>
         </w:rPr>
       </w:pPr>
@@ -1130,7 +1136,6 @@
     <w:p>
       <w:pPr>
         <w:rPr>
-          <w:rFonts w:hint="eastAsia"/>
           <w:noProof/>
           <w:szCs w:val="24"/>
         </w:rPr>
@@ -1576,13 +1581,7 @@
     <w:p>
       <w:pPr>
         <w:rPr>
-          <w:szCs w:val="24"/>
-        </w:rPr>
-      </w:pPr>
-    </w:p>
-    <w:p>
-      <w:pPr>
-        <w:rPr>
+          <w:rFonts w:hint="eastAsia"/>
           <w:szCs w:val="24"/>
         </w:rPr>
       </w:pPr>
@@ -2130,7 +2129,6 @@
             <w:pPr>
               <w:jc w:val="center"/>
               <w:rPr>
-                <w:rFonts w:hint="eastAsia"/>
                 <w:b/>
                 <w:szCs w:val="24"/>
               </w:rPr>
@@ -2218,7 +2216,6 @@
             <w:pPr>
               <w:jc w:val="center"/>
               <w:rPr>
-                <w:rFonts w:hint="eastAsia"/>
                 <w:b/>
                 <w:szCs w:val="24"/>
               </w:rPr>
@@ -2381,6 +2378,7 @@
           <w:rFonts w:hint="eastAsia"/>
           <w:szCs w:val="24"/>
         </w:rPr>
+        <w:lastRenderedPageBreak/>
         <w:t>in</w:t>
       </w:r>
       <w:r>
@@ -2551,7 +2549,6 @@
         <w:rPr>
           <w:noProof/>
         </w:rPr>
-        <w:lastRenderedPageBreak/>
         <w:drawing>
           <wp:inline distT="0" distB="0" distL="0" distR="0" wp14:anchorId="7179D6DE" wp14:editId="635D87FD">
             <wp:extent cx="6645910" cy="3987800"/>
@@ -3423,7 +3420,6 @@
     <w:p>
       <w:pPr>
         <w:rPr>
-          <w:rFonts w:hint="eastAsia"/>
           <w:szCs w:val="24"/>
         </w:rPr>
       </w:pPr>
@@ -3715,7 +3711,6 @@
     <w:p>
       <w:pPr>
         <w:rPr>
-          <w:rFonts w:hint="eastAsia"/>
           <w:szCs w:val="24"/>
         </w:rPr>
       </w:pPr>
@@ -4543,9 +4538,6 @@
           <w:p>
             <w:pPr>
               <w:jc w:val="center"/>
-              <w:rPr>
-                <w:rFonts w:hint="eastAsia"/>
-              </w:rPr>
             </w:pPr>
             <w:r>
               <w:rPr>
@@ -6079,6 +6071,7 @@
     <w:lsdException w:name="HTML Sample" w:semiHidden="1" w:unhideWhenUsed="1"/>
     <w:lsdException w:name="HTML Typewriter" w:semiHidden="1" w:unhideWhenUsed="1"/>
     <w:lsdException w:name="HTML Variable" w:semiHidden="1" w:unhideWhenUsed="1"/>
+    <w:lsdException w:name="Normal Table" w:semiHidden="1" w:unhideWhenUsed="1"/>
     <w:lsdException w:name="annotation subject" w:semiHidden="1" w:unhideWhenUsed="1"/>
     <w:lsdException w:name="No List" w:semiHidden="1" w:unhideWhenUsed="1"/>
     <w:lsdException w:name="Outline List 1" w:semiHidden="1" w:unhideWhenUsed="1"/>
@@ -6121,8 +6114,11 @@
     <w:lsdException w:name="Table Contemporary" w:semiHidden="1" w:unhideWhenUsed="1"/>
     <w:lsdException w:name="Table Elegant" w:semiHidden="1" w:unhideWhenUsed="1"/>
     <w:lsdException w:name="Table Professional" w:semiHidden="1" w:unhideWhenUsed="1"/>
+    <w:lsdException w:name="Table Subtle 1" w:semiHidden="1" w:unhideWhenUsed="1"/>
     <w:lsdException w:name="Table Subtle 2" w:semiHidden="1" w:unhideWhenUsed="1"/>
     <w:lsdException w:name="Table Web 1" w:semiHidden="1" w:unhideWhenUsed="1"/>
+    <w:lsdException w:name="Table Web 2" w:semiHidden="1" w:unhideWhenUsed="1"/>
+    <w:lsdException w:name="Table Web 3" w:semiHidden="1" w:unhideWhenUsed="1"/>
     <w:lsdException w:name="Balloon Text" w:semiHidden="1" w:unhideWhenUsed="1"/>
     <w:lsdException w:name="Table Grid" w:uiPriority="0"/>
     <w:lsdException w:name="Table Theme" w:semiHidden="1" w:unhideWhenUsed="1"/>
@@ -6366,6 +6362,7 @@
   <w:style w:type="character" w:default="1" w:styleId="a0">
     <w:name w:val="Default Paragraph Font"/>
     <w:uiPriority w:val="1"/>
+    <w:semiHidden/>
     <w:unhideWhenUsed/>
   </w:style>
   <w:style w:type="table" w:default="1" w:styleId="a1">

</xml_diff>

<commit_message>
vault backup: 2022-11-22 23:45:19
</commit_message>
<xml_diff>
--- a/Electrical Engineering Lab/111Lab06_結報ver3.docx
+++ b/Electrical Engineering Lab/111Lab06_結報ver3.docx
@@ -210,15 +210,7 @@
           <w:rFonts w:hint="eastAsia"/>
           <w:szCs w:val="24"/>
         </w:rPr>
-        <w:t xml:space="preserve"> and </w:t>
-      </w:r>
-      <w:proofErr w:type="spellStart"/>
-      <w:r>
-        <w:rPr>
-          <w:rFonts w:hint="eastAsia"/>
-          <w:szCs w:val="24"/>
-        </w:rPr>
-        <w:t>v</w:t>
+        <w:t xml:space="preserve"> and v</w:t>
       </w:r>
       <w:r>
         <w:rPr>
@@ -228,7 +220,6 @@
         </w:rPr>
         <w:t>out</w:t>
       </w:r>
-      <w:proofErr w:type="spellEnd"/>
       <w:r>
         <w:rPr>
           <w:rFonts w:hint="eastAsia"/>
@@ -260,23 +251,7 @@
           <w:rFonts w:hint="eastAsia"/>
           <w:szCs w:val="24"/>
         </w:rPr>
-        <w:t xml:space="preserve">measurement, including </w:t>
-      </w:r>
-      <w:proofErr w:type="spellStart"/>
-      <w:r>
-        <w:rPr>
-          <w:rFonts w:hint="eastAsia"/>
-          <w:szCs w:val="24"/>
-        </w:rPr>
-        <w:t>Vpp</w:t>
-      </w:r>
-      <w:proofErr w:type="spellEnd"/>
-      <w:r>
-        <w:rPr>
-          <w:rFonts w:hint="eastAsia"/>
-          <w:szCs w:val="24"/>
-        </w:rPr>
-        <w:t xml:space="preserve"> and maximum and minimum.</w:t>
+        <w:t>measurement, including Vpp and maximum and minimum.</w:t>
       </w:r>
     </w:p>
     <w:p>
@@ -338,7 +313,6 @@
                 <w:szCs w:val="24"/>
               </w:rPr>
             </w:pPr>
-            <w:proofErr w:type="spellStart"/>
             <w:proofErr w:type="gramStart"/>
             <w:r>
               <w:rPr>
@@ -361,7 +335,6 @@
               </w:rPr>
               <w:t>n,pp</w:t>
             </w:r>
-            <w:proofErr w:type="spellEnd"/>
             <w:proofErr w:type="gramEnd"/>
             <w:r>
               <w:rPr>
@@ -384,7 +357,6 @@
                 <w:szCs w:val="24"/>
               </w:rPr>
             </w:pPr>
-            <w:proofErr w:type="spellStart"/>
             <w:proofErr w:type="gramStart"/>
             <w:r>
               <w:rPr>
@@ -400,7 +372,6 @@
               </w:rPr>
               <w:t>out,pp</w:t>
             </w:r>
-            <w:proofErr w:type="spellEnd"/>
             <w:proofErr w:type="gramEnd"/>
             <w:r>
               <w:rPr>
@@ -769,14 +740,119 @@
           <w:szCs w:val="24"/>
         </w:rPr>
       </w:pPr>
-    </w:p>
-    <w:p>
-      <w:pPr>
-        <w:rPr>
-          <w:rFonts w:hint="eastAsia"/>
-          <w:szCs w:val="24"/>
-        </w:rPr>
-      </w:pPr>
+      <w:r>
+        <w:rPr>
+          <w:noProof/>
+        </w:rPr>
+        <w:drawing>
+          <wp:inline distT="0" distB="0" distL="0" distR="0" wp14:anchorId="05217420" wp14:editId="51EFB72C">
+            <wp:extent cx="6645910" cy="3740150"/>
+            <wp:effectExtent l="0" t="0" r="2540" b="0"/>
+            <wp:docPr id="9" name="圖片 9" descr="未提供說明。"/>
+            <wp:cNvGraphicFramePr>
+              <a:graphicFrameLocks xmlns:a="http://schemas.openxmlformats.org/drawingml/2006/main" noChangeAspect="1"/>
+            </wp:cNvGraphicFramePr>
+            <a:graphic xmlns:a="http://schemas.openxmlformats.org/drawingml/2006/main">
+              <a:graphicData uri="http://schemas.openxmlformats.org/drawingml/2006/picture">
+                <pic:pic xmlns:pic="http://schemas.openxmlformats.org/drawingml/2006/picture">
+                  <pic:nvPicPr>
+                    <pic:cNvPr id="0" name="Picture 1" descr="未提供說明。"/>
+                    <pic:cNvPicPr>
+                      <a:picLocks noChangeAspect="1" noChangeArrowheads="1"/>
+                    </pic:cNvPicPr>
+                  </pic:nvPicPr>
+                  <pic:blipFill>
+                    <a:blip r:embed="rId9" cstate="print">
+                      <a:extLst>
+                        <a:ext uri="{28A0092B-C50C-407E-A947-70E740481C1C}">
+                          <a14:useLocalDpi xmlns:a14="http://schemas.microsoft.com/office/drawing/2010/main" val="0"/>
+                        </a:ext>
+                      </a:extLst>
+                    </a:blip>
+                    <a:srcRect/>
+                    <a:stretch>
+                      <a:fillRect/>
+                    </a:stretch>
+                  </pic:blipFill>
+                  <pic:spPr bwMode="auto">
+                    <a:xfrm>
+                      <a:off x="0" y="0"/>
+                      <a:ext cx="6645910" cy="3740150"/>
+                    </a:xfrm>
+                    <a:prstGeom prst="rect">
+                      <a:avLst/>
+                    </a:prstGeom>
+                    <a:noFill/>
+                    <a:ln>
+                      <a:noFill/>
+                    </a:ln>
+                  </pic:spPr>
+                </pic:pic>
+              </a:graphicData>
+            </a:graphic>
+          </wp:inline>
+        </w:drawing>
+      </w:r>
+    </w:p>
+    <w:p>
+      <w:pPr>
+        <w:rPr>
+          <w:szCs w:val="24"/>
+        </w:rPr>
+      </w:pPr>
+      <w:r>
+        <w:rPr>
+          <w:noProof/>
+        </w:rPr>
+        <w:drawing>
+          <wp:inline distT="0" distB="0" distL="0" distR="0" wp14:anchorId="0742F190" wp14:editId="3F3C64EE">
+            <wp:extent cx="6645910" cy="3740150"/>
+            <wp:effectExtent l="0" t="0" r="2540" b="0"/>
+            <wp:docPr id="10" name="圖片 10" descr="未提供說明。"/>
+            <wp:cNvGraphicFramePr>
+              <a:graphicFrameLocks xmlns:a="http://schemas.openxmlformats.org/drawingml/2006/main" noChangeAspect="1"/>
+            </wp:cNvGraphicFramePr>
+            <a:graphic xmlns:a="http://schemas.openxmlformats.org/drawingml/2006/main">
+              <a:graphicData uri="http://schemas.openxmlformats.org/drawingml/2006/picture">
+                <pic:pic xmlns:pic="http://schemas.openxmlformats.org/drawingml/2006/picture">
+                  <pic:nvPicPr>
+                    <pic:cNvPr id="0" name="Picture 3" descr="未提供說明。"/>
+                    <pic:cNvPicPr>
+                      <a:picLocks noChangeAspect="1" noChangeArrowheads="1"/>
+                    </pic:cNvPicPr>
+                  </pic:nvPicPr>
+                  <pic:blipFill>
+                    <a:blip r:embed="rId10" cstate="print">
+                      <a:extLst>
+                        <a:ext uri="{28A0092B-C50C-407E-A947-70E740481C1C}">
+                          <a14:useLocalDpi xmlns:a14="http://schemas.microsoft.com/office/drawing/2010/main" val="0"/>
+                        </a:ext>
+                      </a:extLst>
+                    </a:blip>
+                    <a:srcRect/>
+                    <a:stretch>
+                      <a:fillRect/>
+                    </a:stretch>
+                  </pic:blipFill>
+                  <pic:spPr bwMode="auto">
+                    <a:xfrm>
+                      <a:off x="0" y="0"/>
+                      <a:ext cx="6645910" cy="3740150"/>
+                    </a:xfrm>
+                    <a:prstGeom prst="rect">
+                      <a:avLst/>
+                    </a:prstGeom>
+                    <a:noFill/>
+                    <a:ln>
+                      <a:noFill/>
+                    </a:ln>
+                  </pic:spPr>
+                </pic:pic>
+              </a:graphicData>
+            </a:graphic>
+          </wp:inline>
+        </w:drawing>
+      </w:r>
     </w:p>
     <w:p>
       <w:pPr>
@@ -828,7 +904,6 @@
         </w:rPr>
         <w:t>A=</w:t>
       </w:r>
-      <w:proofErr w:type="spellStart"/>
       <w:proofErr w:type="gramStart"/>
       <w:r>
         <w:rPr>
@@ -843,7 +918,6 @@
         </w:rPr>
         <w:t>out,vpp</w:t>
       </w:r>
-      <w:proofErr w:type="spellEnd"/>
       <w:proofErr w:type="gramEnd"/>
       <w:r>
         <w:rPr>
@@ -851,7 +925,6 @@
         </w:rPr>
         <w:t xml:space="preserve">/ </w:t>
       </w:r>
-      <w:proofErr w:type="spellStart"/>
       <w:r>
         <w:rPr>
           <w:szCs w:val="24"/>
@@ -872,7 +945,6 @@
         </w:rPr>
         <w:t>,vpp</w:t>
       </w:r>
-      <w:proofErr w:type="spellEnd"/>
     </w:p>
     <w:p>
       <w:pPr>
@@ -984,7 +1056,7 @@
                     <pic:cNvPicPr/>
                   </pic:nvPicPr>
                   <pic:blipFill>
-                    <a:blip r:embed="rId9"/>
+                    <a:blip r:embed="rId11"/>
                     <a:stretch>
                       <a:fillRect/>
                     </a:stretch>
@@ -1029,15 +1101,7 @@
           <w:rFonts w:hint="eastAsia"/>
           <w:szCs w:val="24"/>
         </w:rPr>
-        <w:t xml:space="preserve"> and </w:t>
-      </w:r>
-      <w:proofErr w:type="spellStart"/>
-      <w:r>
-        <w:rPr>
-          <w:rFonts w:hint="eastAsia"/>
-          <w:szCs w:val="24"/>
-        </w:rPr>
-        <w:t>v</w:t>
+        <w:t xml:space="preserve"> and v</w:t>
       </w:r>
       <w:r>
         <w:rPr>
@@ -1047,7 +1111,6 @@
         </w:rPr>
         <w:t>out</w:t>
       </w:r>
-      <w:proofErr w:type="spellEnd"/>
       <w:r>
         <w:rPr>
           <w:rFonts w:hint="eastAsia"/>
@@ -1079,23 +1142,7 @@
           <w:rFonts w:hint="eastAsia"/>
           <w:szCs w:val="24"/>
         </w:rPr>
-        <w:t xml:space="preserve">measurement, including </w:t>
-      </w:r>
-      <w:proofErr w:type="spellStart"/>
-      <w:r>
-        <w:rPr>
-          <w:rFonts w:hint="eastAsia"/>
-          <w:szCs w:val="24"/>
-        </w:rPr>
-        <w:t>Vpp</w:t>
-      </w:r>
-      <w:proofErr w:type="spellEnd"/>
-      <w:r>
-        <w:rPr>
-          <w:rFonts w:hint="eastAsia"/>
-          <w:szCs w:val="24"/>
-        </w:rPr>
-        <w:t xml:space="preserve"> and maximum and minimum.</w:t>
+        <w:t>measurement, including Vpp and maximum and minimum.</w:t>
       </w:r>
     </w:p>
     <w:p>
@@ -1163,7 +1210,7 @@
                     </pic:cNvPicPr>
                   </pic:nvPicPr>
                   <pic:blipFill>
-                    <a:blip r:embed="rId10">
+                    <a:blip r:embed="rId12">
                       <a:extLst>
                         <a:ext uri="{28A0092B-C50C-407E-A947-70E740481C1C}">
                           <a14:useLocalDpi xmlns:a14="http://schemas.microsoft.com/office/drawing/2010/main" val="0"/>
@@ -1227,7 +1274,6 @@
                 <w:szCs w:val="24"/>
               </w:rPr>
             </w:pPr>
-            <w:proofErr w:type="spellStart"/>
             <w:proofErr w:type="gramStart"/>
             <w:r>
               <w:rPr>
@@ -1250,7 +1296,6 @@
               </w:rPr>
               <w:t>n,pp</w:t>
             </w:r>
-            <w:proofErr w:type="spellEnd"/>
             <w:proofErr w:type="gramEnd"/>
             <w:r>
               <w:rPr>
@@ -1273,7 +1318,6 @@
                 <w:szCs w:val="24"/>
               </w:rPr>
             </w:pPr>
-            <w:proofErr w:type="spellStart"/>
             <w:proofErr w:type="gramStart"/>
             <w:r>
               <w:rPr>
@@ -1289,7 +1333,6 @@
               </w:rPr>
               <w:t>out,pp</w:t>
             </w:r>
-            <w:proofErr w:type="spellEnd"/>
             <w:proofErr w:type="gramEnd"/>
             <w:r>
               <w:rPr>
@@ -1581,7 +1624,6 @@
     <w:p>
       <w:pPr>
         <w:rPr>
-          <w:rFonts w:hint="eastAsia"/>
           <w:szCs w:val="24"/>
         </w:rPr>
       </w:pPr>
@@ -1629,7 +1671,6 @@
         </w:rPr>
         <w:t>A=</w:t>
       </w:r>
-      <w:proofErr w:type="spellStart"/>
       <w:proofErr w:type="gramStart"/>
       <w:r>
         <w:rPr>
@@ -1644,7 +1685,6 @@
         </w:rPr>
         <w:t>out,vpp</w:t>
       </w:r>
-      <w:proofErr w:type="spellEnd"/>
       <w:proofErr w:type="gramEnd"/>
       <w:r>
         <w:rPr>
@@ -1652,7 +1692,6 @@
         </w:rPr>
         <w:t xml:space="preserve">/ </w:t>
       </w:r>
-      <w:proofErr w:type="spellStart"/>
       <w:r>
         <w:rPr>
           <w:szCs w:val="24"/>
@@ -1673,7 +1712,6 @@
         </w:rPr>
         <w:t>,vpp</w:t>
       </w:r>
-      <w:proofErr w:type="spellEnd"/>
     </w:p>
     <w:p>
       <w:pPr>
@@ -1892,7 +1930,7 @@
                     <pic:cNvPicPr/>
                   </pic:nvPicPr>
                   <pic:blipFill>
-                    <a:blip r:embed="rId11"/>
+                    <a:blip r:embed="rId13"/>
                     <a:stretch>
                       <a:fillRect/>
                     </a:stretch>
@@ -2032,7 +2070,6 @@
               </w:rPr>
               <w:t xml:space="preserve">Measured </w:t>
             </w:r>
-            <w:proofErr w:type="spellStart"/>
             <w:proofErr w:type="gramStart"/>
             <w:r>
               <w:rPr>
@@ -2049,7 +2086,6 @@
               </w:rPr>
               <w:t>out,pp</w:t>
             </w:r>
-            <w:proofErr w:type="spellEnd"/>
             <w:proofErr w:type="gramEnd"/>
             <w:r>
               <w:rPr>
@@ -2091,7 +2127,6 @@
               </w:rPr>
               <w:t xml:space="preserve"> </w:t>
             </w:r>
-            <w:proofErr w:type="spellStart"/>
             <w:proofErr w:type="gramStart"/>
             <w:r>
               <w:rPr>
@@ -2108,7 +2143,6 @@
               </w:rPr>
               <w:t>out,pp</w:t>
             </w:r>
-            <w:proofErr w:type="spellEnd"/>
             <w:proofErr w:type="gramEnd"/>
             <w:r>
               <w:rPr>
@@ -2328,7 +2362,7 @@
                     </pic:cNvPicPr>
                   </pic:nvPicPr>
                   <pic:blipFill>
-                    <a:blip r:embed="rId12">
+                    <a:blip r:embed="rId14">
                       <a:extLst>
                         <a:ext uri="{28A0092B-C50C-407E-A947-70E740481C1C}">
                           <a14:useLocalDpi xmlns:a14="http://schemas.microsoft.com/office/drawing/2010/main" val="0"/>
@@ -2455,7 +2489,7 @@
                     </pic:cNvPicPr>
                   </pic:nvPicPr>
                   <pic:blipFill>
-                    <a:blip r:embed="rId13">
+                    <a:blip r:embed="rId15">
                       <a:extLst>
                         <a:ext uri="{28A0092B-C50C-407E-A947-70E740481C1C}">
                           <a14:useLocalDpi xmlns:a14="http://schemas.microsoft.com/office/drawing/2010/main" val="0"/>
@@ -2567,7 +2601,7 @@
                     </pic:cNvPicPr>
                   </pic:nvPicPr>
                   <pic:blipFill>
-                    <a:blip r:embed="rId14">
+                    <a:blip r:embed="rId16">
                       <a:extLst>
                         <a:ext uri="{28A0092B-C50C-407E-A947-70E740481C1C}">
                           <a14:useLocalDpi xmlns:a14="http://schemas.microsoft.com/office/drawing/2010/main" val="0"/>
@@ -2631,15 +2665,7 @@
           <w:rFonts w:hint="eastAsia"/>
           <w:szCs w:val="24"/>
         </w:rPr>
-        <w:t xml:space="preserve">Please derive the equation for </w:t>
-      </w:r>
-      <w:proofErr w:type="spellStart"/>
-      <w:r>
-        <w:rPr>
-          <w:rFonts w:hint="eastAsia"/>
-          <w:szCs w:val="24"/>
-        </w:rPr>
-        <w:t>v</w:t>
+        <w:t>Please derive the equation for v</w:t>
       </w:r>
       <w:r>
         <w:rPr>
@@ -2649,7 +2675,6 @@
         </w:rPr>
         <w:t>out</w:t>
       </w:r>
-      <w:proofErr w:type="spellEnd"/>
       <w:r>
         <w:rPr>
           <w:rFonts w:hint="eastAsia"/>
@@ -4027,7 +4052,7 @@
                           </pic:cNvPicPr>
                         </pic:nvPicPr>
                         <pic:blipFill>
-                          <a:blip r:embed="rId15" cstate="print">
+                          <a:blip r:embed="rId17" cstate="print">
                             <a:extLst>
                               <a:ext uri="{28A0092B-C50C-407E-A947-70E740481C1C}">
                                 <a14:useLocalDpi xmlns:a14="http://schemas.microsoft.com/office/drawing/2010/main" val="0"/>
@@ -4124,7 +4149,7 @@
                   <o:lock v:ext="edit" aspectratio="t"/>
                 </v:shapetype>
                 <v:shape id="圖片 44" o:spid="_x0000_s1027" type="#_x0000_t75" style="position:absolute;width:37261;height:16370;visibility:visible;mso-wrap-style:square" o:gfxdata="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">
-                  <v:imagedata r:id="rId16" o:title=""/>
+                  <v:imagedata r:id="rId18" o:title=""/>
                 </v:shape>
                 <v:shapetype id="_x0000_t202" coordsize="21600,21600" o:spt="202" path="m,l,21600r21600,l21600,xe">
                   <v:stroke joinstyle="miter"/>
@@ -4467,7 +4492,6 @@
             <w:tcW w:w="2615" w:type="dxa"/>
           </w:tcPr>
           <w:p>
-            <w:proofErr w:type="spellStart"/>
             <w:proofErr w:type="gramStart"/>
             <w:r>
               <w:rPr>
@@ -4519,7 +4543,6 @@
               </w:rPr>
               <w:t>pp</w:t>
             </w:r>
-            <w:proofErr w:type="spellEnd"/>
             <w:r>
               <w:rPr>
                 <w:rFonts w:eastAsia="新細明體"/>
@@ -4584,7 +4607,6 @@
                 <w:szCs w:val="22"/>
               </w:rPr>
             </w:pPr>
-            <w:proofErr w:type="spellStart"/>
             <w:proofErr w:type="gramStart"/>
             <w:r>
               <w:rPr>
@@ -4605,7 +4627,6 @@
               </w:rPr>
               <w:t>o,pp</w:t>
             </w:r>
-            <w:proofErr w:type="spellEnd"/>
             <w:proofErr w:type="gramEnd"/>
             <w:r>
               <w:rPr>
@@ -4830,7 +4851,6 @@
       <w:r>
         <w:t xml:space="preserve">and </w:t>
       </w:r>
-      <w:proofErr w:type="spellStart"/>
       <w:r>
         <w:rPr>
           <w:rFonts w:hint="eastAsia"/>
@@ -4841,14 +4861,7 @@
         <w:rPr>
           <w:vertAlign w:val="subscript"/>
         </w:rPr>
-        <w:t>out</w:t>
-      </w:r>
-      <w:proofErr w:type="spellEnd"/>
-      <w:r>
-        <w:rPr>
-          <w:vertAlign w:val="subscript"/>
-        </w:rPr>
-        <w:t xml:space="preserve"> </w:t>
+        <w:t xml:space="preserve">out </w:t>
       </w:r>
       <w:r>
         <w:rPr>
@@ -4892,7 +4905,7 @@
                     </pic:cNvPicPr>
                   </pic:nvPicPr>
                   <pic:blipFill>
-                    <a:blip r:embed="rId17">
+                    <a:blip r:embed="rId19">
                       <a:extLst>
                         <a:ext uri="{28A0092B-C50C-407E-A947-70E740481C1C}">
                           <a14:useLocalDpi xmlns:a14="http://schemas.microsoft.com/office/drawing/2010/main" val="0"/>
@@ -4980,7 +4993,6 @@
       <w:r>
         <w:t xml:space="preserve">and </w:t>
       </w:r>
-      <w:proofErr w:type="spellStart"/>
       <w:r>
         <w:rPr>
           <w:rFonts w:hint="eastAsia"/>
@@ -4991,14 +5003,7 @@
         <w:rPr>
           <w:vertAlign w:val="subscript"/>
         </w:rPr>
-        <w:t>out</w:t>
-      </w:r>
-      <w:proofErr w:type="spellEnd"/>
-      <w:r>
-        <w:rPr>
-          <w:vertAlign w:val="subscript"/>
-        </w:rPr>
-        <w:t xml:space="preserve"> </w:t>
+        <w:t xml:space="preserve">out </w:t>
       </w:r>
       <w:r>
         <w:rPr>
@@ -5048,7 +5053,7 @@
                     </pic:cNvPicPr>
                   </pic:nvPicPr>
                   <pic:blipFill>
-                    <a:blip r:embed="rId18">
+                    <a:blip r:embed="rId20">
                       <a:extLst>
                         <a:ext uri="{28A0092B-C50C-407E-A947-70E740481C1C}">
                           <a14:useLocalDpi xmlns:a14="http://schemas.microsoft.com/office/drawing/2010/main" val="0"/>
@@ -5131,7 +5136,7 @@
                     <pic:cNvPicPr/>
                   </pic:nvPicPr>
                   <pic:blipFill rotWithShape="1">
-                    <a:blip r:embed="rId19">
+                    <a:blip r:embed="rId21">
                       <a:extLst>
                         <a:ext uri="{28A0092B-C50C-407E-A947-70E740481C1C}">
                           <a14:useLocalDpi xmlns:a14="http://schemas.microsoft.com/office/drawing/2010/main" val="0"/>
@@ -5242,7 +5247,7 @@
                     </pic:cNvPicPr>
                   </pic:nvPicPr>
                   <pic:blipFill>
-                    <a:blip r:embed="rId20">
+                    <a:blip r:embed="rId22">
                       <a:extLst>
                         <a:ext uri="{28A0092B-C50C-407E-A947-70E740481C1C}">
                           <a14:useLocalDpi xmlns:a14="http://schemas.microsoft.com/office/drawing/2010/main" val="0"/>
@@ -5311,7 +5316,7 @@
                     <pic:cNvPicPr/>
                   </pic:nvPicPr>
                   <pic:blipFill>
-                    <a:blip r:embed="rId21">
+                    <a:blip r:embed="rId23">
                       <a:extLst>
                         <a:ext uri="{28A0092B-C50C-407E-A947-70E740481C1C}">
                           <a14:useLocalDpi xmlns:a14="http://schemas.microsoft.com/office/drawing/2010/main" val="0"/>
@@ -5409,7 +5414,7 @@
                     </pic:cNvPicPr>
                   </pic:nvPicPr>
                   <pic:blipFill>
-                    <a:blip r:embed="rId22">
+                    <a:blip r:embed="rId24">
                       <a:extLst>
                         <a:ext uri="{28A0092B-C50C-407E-A947-70E740481C1C}">
                           <a14:useLocalDpi xmlns:a14="http://schemas.microsoft.com/office/drawing/2010/main" val="0"/>
@@ -5648,7 +5653,7 @@
       </w:pPr>
     </w:p>
     <w:sectPr>
-      <w:headerReference w:type="default" r:id="rId23"/>
+      <w:headerReference w:type="default" r:id="rId25"/>
       <w:pgSz w:w="11906" w:h="16838"/>
       <w:pgMar w:top="720" w:right="720" w:bottom="720" w:left="720" w:header="851" w:footer="992" w:gutter="0"/>
       <w:cols w:space="425"/>

</xml_diff>

<commit_message>
vault backup: 2022-11-25 18:14:01
</commit_message>
<xml_diff>
--- a/Electrical Engineering Lab/111Lab06_結報ver3.docx
+++ b/Electrical Engineering Lab/111Lab06_結報ver3.docx
@@ -210,7 +210,15 @@
           <w:rFonts w:hint="eastAsia"/>
           <w:szCs w:val="24"/>
         </w:rPr>
-        <w:t xml:space="preserve"> and v</w:t>
+        <w:t xml:space="preserve"> and </w:t>
+      </w:r>
+      <w:proofErr w:type="spellStart"/>
+      <w:r>
+        <w:rPr>
+          <w:rFonts w:hint="eastAsia"/>
+          <w:szCs w:val="24"/>
+        </w:rPr>
+        <w:t>v</w:t>
       </w:r>
       <w:r>
         <w:rPr>
@@ -220,6 +228,7 @@
         </w:rPr>
         <w:t>out</w:t>
       </w:r>
+      <w:proofErr w:type="spellEnd"/>
       <w:r>
         <w:rPr>
           <w:rFonts w:hint="eastAsia"/>
@@ -251,7 +260,23 @@
           <w:rFonts w:hint="eastAsia"/>
           <w:szCs w:val="24"/>
         </w:rPr>
-        <w:t>measurement, including Vpp and maximum and minimum.</w:t>
+        <w:t xml:space="preserve">measurement, including </w:t>
+      </w:r>
+      <w:proofErr w:type="spellStart"/>
+      <w:r>
+        <w:rPr>
+          <w:rFonts w:hint="eastAsia"/>
+          <w:szCs w:val="24"/>
+        </w:rPr>
+        <w:t>Vpp</w:t>
+      </w:r>
+      <w:proofErr w:type="spellEnd"/>
+      <w:r>
+        <w:rPr>
+          <w:rFonts w:hint="eastAsia"/>
+          <w:szCs w:val="24"/>
+        </w:rPr>
+        <w:t xml:space="preserve"> and maximum and minimum.</w:t>
       </w:r>
     </w:p>
     <w:p>
@@ -313,6 +338,7 @@
                 <w:szCs w:val="24"/>
               </w:rPr>
             </w:pPr>
+            <w:proofErr w:type="spellStart"/>
             <w:proofErr w:type="gramStart"/>
             <w:r>
               <w:rPr>
@@ -335,6 +361,7 @@
               </w:rPr>
               <w:t>n,pp</w:t>
             </w:r>
+            <w:proofErr w:type="spellEnd"/>
             <w:proofErr w:type="gramEnd"/>
             <w:r>
               <w:rPr>
@@ -357,6 +384,7 @@
                 <w:szCs w:val="24"/>
               </w:rPr>
             </w:pPr>
+            <w:proofErr w:type="spellStart"/>
             <w:proofErr w:type="gramStart"/>
             <w:r>
               <w:rPr>
@@ -372,6 +400,7 @@
               </w:rPr>
               <w:t>out,pp</w:t>
             </w:r>
+            <w:proofErr w:type="spellEnd"/>
             <w:proofErr w:type="gramEnd"/>
             <w:r>
               <w:rPr>
@@ -887,6 +916,20 @@
     <w:p>
       <w:pPr>
         <w:rPr>
+          <w:rFonts w:hint="eastAsia"/>
+          <w:szCs w:val="24"/>
+        </w:rPr>
+      </w:pPr>
+      <w:r>
+        <w:rPr>
+          <w:szCs w:val="24"/>
+        </w:rPr>
+        <w:t>The results of experiment and simulation are similar. Because the temperature, atmospheric pressure and the impedance of amplifier, the output voltage is slightly different.</w:t>
+      </w:r>
+    </w:p>
+    <w:p>
+      <w:pPr>
+        <w:rPr>
           <w:szCs w:val="24"/>
         </w:rPr>
       </w:pPr>
@@ -904,6 +947,7 @@
         </w:rPr>
         <w:t>A=</w:t>
       </w:r>
+      <w:proofErr w:type="spellStart"/>
       <w:proofErr w:type="gramStart"/>
       <w:r>
         <w:rPr>
@@ -918,6 +962,7 @@
         </w:rPr>
         <w:t>out,vpp</w:t>
       </w:r>
+      <w:proofErr w:type="spellEnd"/>
       <w:proofErr w:type="gramEnd"/>
       <w:r>
         <w:rPr>
@@ -925,6 +970,7 @@
         </w:rPr>
         <w:t xml:space="preserve">/ </w:t>
       </w:r>
+      <w:proofErr w:type="spellStart"/>
       <w:r>
         <w:rPr>
           <w:szCs w:val="24"/>
@@ -945,20 +991,7 @@
         </w:rPr>
         <w:t>,vpp</w:t>
       </w:r>
-    </w:p>
-    <w:p>
-      <w:pPr>
-        <w:rPr>
-          <w:szCs w:val="24"/>
-        </w:rPr>
-      </w:pPr>
-    </w:p>
-    <w:p>
-      <w:pPr>
-        <w:rPr>
-          <w:szCs w:val="24"/>
-        </w:rPr>
-      </w:pPr>
+      <w:proofErr w:type="spellEnd"/>
     </w:p>
     <w:p>
       <w:pPr>
@@ -1101,7 +1134,15 @@
           <w:rFonts w:hint="eastAsia"/>
           <w:szCs w:val="24"/>
         </w:rPr>
-        <w:t xml:space="preserve"> and v</w:t>
+        <w:t xml:space="preserve"> and </w:t>
+      </w:r>
+      <w:proofErr w:type="spellStart"/>
+      <w:r>
+        <w:rPr>
+          <w:rFonts w:hint="eastAsia"/>
+          <w:szCs w:val="24"/>
+        </w:rPr>
+        <w:t>v</w:t>
       </w:r>
       <w:r>
         <w:rPr>
@@ -1111,6 +1152,7 @@
         </w:rPr>
         <w:t>out</w:t>
       </w:r>
+      <w:proofErr w:type="spellEnd"/>
       <w:r>
         <w:rPr>
           <w:rFonts w:hint="eastAsia"/>
@@ -1142,7 +1184,23 @@
           <w:rFonts w:hint="eastAsia"/>
           <w:szCs w:val="24"/>
         </w:rPr>
-        <w:t>measurement, including Vpp and maximum and minimum.</w:t>
+        <w:t xml:space="preserve">measurement, including </w:t>
+      </w:r>
+      <w:proofErr w:type="spellStart"/>
+      <w:r>
+        <w:rPr>
+          <w:rFonts w:hint="eastAsia"/>
+          <w:szCs w:val="24"/>
+        </w:rPr>
+        <w:t>Vpp</w:t>
+      </w:r>
+      <w:proofErr w:type="spellEnd"/>
+      <w:r>
+        <w:rPr>
+          <w:rFonts w:hint="eastAsia"/>
+          <w:szCs w:val="24"/>
+        </w:rPr>
+        <w:t xml:space="preserve"> and maximum and minimum.</w:t>
       </w:r>
     </w:p>
     <w:p>
@@ -1274,6 +1332,7 @@
                 <w:szCs w:val="24"/>
               </w:rPr>
             </w:pPr>
+            <w:proofErr w:type="spellStart"/>
             <w:proofErr w:type="gramStart"/>
             <w:r>
               <w:rPr>
@@ -1296,6 +1355,7 @@
               </w:rPr>
               <w:t>n,pp</w:t>
             </w:r>
+            <w:proofErr w:type="spellEnd"/>
             <w:proofErr w:type="gramEnd"/>
             <w:r>
               <w:rPr>
@@ -1318,6 +1378,7 @@
                 <w:szCs w:val="24"/>
               </w:rPr>
             </w:pPr>
+            <w:proofErr w:type="spellStart"/>
             <w:proofErr w:type="gramStart"/>
             <w:r>
               <w:rPr>
@@ -1333,6 +1394,7 @@
               </w:rPr>
               <w:t>out,pp</w:t>
             </w:r>
+            <w:proofErr w:type="spellEnd"/>
             <w:proofErr w:type="gramEnd"/>
             <w:r>
               <w:rPr>
@@ -1627,6 +1689,129 @@
           <w:szCs w:val="24"/>
         </w:rPr>
       </w:pPr>
+      <w:r>
+        <w:rPr>
+          <w:noProof/>
+        </w:rPr>
+        <w:lastRenderedPageBreak/>
+        <w:drawing>
+          <wp:inline distT="0" distB="0" distL="0" distR="0" wp14:anchorId="141B8E18" wp14:editId="7633B5A1">
+            <wp:extent cx="6645910" cy="3740150"/>
+            <wp:effectExtent l="0" t="0" r="2540" b="0"/>
+            <wp:docPr id="17" name="圖片 17" descr="未提供說明。"/>
+            <wp:cNvGraphicFramePr>
+              <a:graphicFrameLocks xmlns:a="http://schemas.openxmlformats.org/drawingml/2006/main" noChangeAspect="1"/>
+            </wp:cNvGraphicFramePr>
+            <a:graphic xmlns:a="http://schemas.openxmlformats.org/drawingml/2006/main">
+              <a:graphicData uri="http://schemas.openxmlformats.org/drawingml/2006/picture">
+                <pic:pic xmlns:pic="http://schemas.openxmlformats.org/drawingml/2006/picture">
+                  <pic:nvPicPr>
+                    <pic:cNvPr id="0" name="Picture 1" descr="未提供說明。"/>
+                    <pic:cNvPicPr>
+                      <a:picLocks noChangeAspect="1" noChangeArrowheads="1"/>
+                    </pic:cNvPicPr>
+                  </pic:nvPicPr>
+                  <pic:blipFill>
+                    <a:blip r:embed="rId13" cstate="print">
+                      <a:extLst>
+                        <a:ext uri="{28A0092B-C50C-407E-A947-70E740481C1C}">
+                          <a14:useLocalDpi xmlns:a14="http://schemas.microsoft.com/office/drawing/2010/main" val="0"/>
+                        </a:ext>
+                      </a:extLst>
+                    </a:blip>
+                    <a:srcRect/>
+                    <a:stretch>
+                      <a:fillRect/>
+                    </a:stretch>
+                  </pic:blipFill>
+                  <pic:spPr bwMode="auto">
+                    <a:xfrm>
+                      <a:off x="0" y="0"/>
+                      <a:ext cx="6645910" cy="3740150"/>
+                    </a:xfrm>
+                    <a:prstGeom prst="rect">
+                      <a:avLst/>
+                    </a:prstGeom>
+                    <a:noFill/>
+                    <a:ln>
+                      <a:noFill/>
+                    </a:ln>
+                  </pic:spPr>
+                </pic:pic>
+              </a:graphicData>
+            </a:graphic>
+          </wp:inline>
+        </w:drawing>
+      </w:r>
+    </w:p>
+    <w:p>
+      <w:pPr>
+        <w:rPr>
+          <w:rFonts w:hint="eastAsia"/>
+          <w:szCs w:val="24"/>
+        </w:rPr>
+      </w:pPr>
+      <w:r>
+        <w:rPr>
+          <w:noProof/>
+        </w:rPr>
+        <w:drawing>
+          <wp:inline distT="0" distB="0" distL="0" distR="0" wp14:anchorId="3ECCC0F7" wp14:editId="19835E53">
+            <wp:extent cx="6645910" cy="3740150"/>
+            <wp:effectExtent l="0" t="0" r="2540" b="0"/>
+            <wp:docPr id="19" name="圖片 19" descr="未提供說明。"/>
+            <wp:cNvGraphicFramePr>
+              <a:graphicFrameLocks xmlns:a="http://schemas.openxmlformats.org/drawingml/2006/main" noChangeAspect="1"/>
+            </wp:cNvGraphicFramePr>
+            <a:graphic xmlns:a="http://schemas.openxmlformats.org/drawingml/2006/main">
+              <a:graphicData uri="http://schemas.openxmlformats.org/drawingml/2006/picture">
+                <pic:pic xmlns:pic="http://schemas.openxmlformats.org/drawingml/2006/picture">
+                  <pic:nvPicPr>
+                    <pic:cNvPr id="0" name="Picture 3" descr="未提供說明。"/>
+                    <pic:cNvPicPr>
+                      <a:picLocks noChangeAspect="1" noChangeArrowheads="1"/>
+                    </pic:cNvPicPr>
+                  </pic:nvPicPr>
+                  <pic:blipFill>
+                    <a:blip r:embed="rId14" cstate="print">
+                      <a:extLst>
+                        <a:ext uri="{28A0092B-C50C-407E-A947-70E740481C1C}">
+                          <a14:useLocalDpi xmlns:a14="http://schemas.microsoft.com/office/drawing/2010/main" val="0"/>
+                        </a:ext>
+                      </a:extLst>
+                    </a:blip>
+                    <a:srcRect/>
+                    <a:stretch>
+                      <a:fillRect/>
+                    </a:stretch>
+                  </pic:blipFill>
+                  <pic:spPr bwMode="auto">
+                    <a:xfrm>
+                      <a:off x="0" y="0"/>
+                      <a:ext cx="6645910" cy="3740150"/>
+                    </a:xfrm>
+                    <a:prstGeom prst="rect">
+                      <a:avLst/>
+                    </a:prstGeom>
+                    <a:noFill/>
+                    <a:ln>
+                      <a:noFill/>
+                    </a:ln>
+                  </pic:spPr>
+                </pic:pic>
+              </a:graphicData>
+            </a:graphic>
+          </wp:inline>
+        </w:drawing>
+      </w:r>
+    </w:p>
+    <w:p>
+      <w:pPr>
+        <w:rPr>
+          <w:rFonts w:hint="eastAsia"/>
+          <w:szCs w:val="24"/>
+        </w:rPr>
+      </w:pPr>
     </w:p>
     <w:p>
       <w:pPr>
@@ -1657,20 +1842,43 @@
           <w:szCs w:val="24"/>
         </w:rPr>
       </w:pPr>
-    </w:p>
-    <w:p>
-      <w:pPr>
-        <w:rPr>
-          <w:szCs w:val="24"/>
-        </w:rPr>
-      </w:pPr>
-      <w:r>
-        <w:rPr>
-          <w:rFonts w:hint="eastAsia"/>
-          <w:szCs w:val="24"/>
-        </w:rPr>
+      <w:r>
+        <w:rPr>
+          <w:rFonts w:hint="eastAsia"/>
+          <w:szCs w:val="24"/>
+        </w:rPr>
+        <w:t>T</w:t>
+      </w:r>
+      <w:r>
+        <w:rPr>
+          <w:szCs w:val="24"/>
+        </w:rPr>
+        <w:t>he previous circuit is an inverting amplifier circuit, and this circuit is a non-inverting amplifier circuit. By observing the results, we can see that the output waveform of the previous circuit is inverted compared to the results we see above.</w:t>
+      </w:r>
+    </w:p>
+    <w:p>
+      <w:pPr>
+        <w:rPr>
+          <w:rFonts w:hint="eastAsia"/>
+          <w:szCs w:val="24"/>
+        </w:rPr>
+      </w:pPr>
+    </w:p>
+    <w:p>
+      <w:pPr>
+        <w:rPr>
+          <w:szCs w:val="24"/>
+        </w:rPr>
+      </w:pPr>
+      <w:r>
+        <w:rPr>
+          <w:rFonts w:hint="eastAsia"/>
+          <w:szCs w:val="24"/>
+        </w:rPr>
+        <w:lastRenderedPageBreak/>
         <w:t>A=</w:t>
       </w:r>
+      <w:proofErr w:type="spellStart"/>
       <w:proofErr w:type="gramStart"/>
       <w:r>
         <w:rPr>
@@ -1685,6 +1893,7 @@
         </w:rPr>
         <w:t>out,vpp</w:t>
       </w:r>
+      <w:proofErr w:type="spellEnd"/>
       <w:proofErr w:type="gramEnd"/>
       <w:r>
         <w:rPr>
@@ -1692,6 +1901,7 @@
         </w:rPr>
         <w:t xml:space="preserve">/ </w:t>
       </w:r>
+      <w:proofErr w:type="spellStart"/>
       <w:r>
         <w:rPr>
           <w:szCs w:val="24"/>
@@ -1712,6 +1922,7 @@
         </w:rPr>
         <w:t>,vpp</w:t>
       </w:r>
+      <w:proofErr w:type="spellEnd"/>
     </w:p>
     <w:p>
       <w:pPr>
@@ -1786,6 +1997,23 @@
           <w:szCs w:val="24"/>
         </w:rPr>
       </w:pPr>
+    </w:p>
+    <w:p>
+      <w:pPr>
+        <w:widowControl/>
+        <w:adjustRightInd/>
+        <w:spacing w:line="240" w:lineRule="auto"/>
+        <w:textAlignment w:val="auto"/>
+        <w:rPr>
+          <w:szCs w:val="24"/>
+        </w:rPr>
+      </w:pPr>
+      <w:r>
+        <w:rPr>
+          <w:szCs w:val="24"/>
+        </w:rPr>
+        <w:br w:type="page"/>
+      </w:r>
     </w:p>
     <w:p>
       <w:pPr>
@@ -1930,7 +2158,7 @@
                     <pic:cNvPicPr/>
                   </pic:nvPicPr>
                   <pic:blipFill>
-                    <a:blip r:embed="rId13"/>
+                    <a:blip r:embed="rId15"/>
                     <a:stretch>
                       <a:fillRect/>
                     </a:stretch>
@@ -2070,6 +2298,7 @@
               </w:rPr>
               <w:t xml:space="preserve">Measured </w:t>
             </w:r>
+            <w:proofErr w:type="spellStart"/>
             <w:proofErr w:type="gramStart"/>
             <w:r>
               <w:rPr>
@@ -2086,6 +2315,7 @@
               </w:rPr>
               <w:t>out,pp</w:t>
             </w:r>
+            <w:proofErr w:type="spellEnd"/>
             <w:proofErr w:type="gramEnd"/>
             <w:r>
               <w:rPr>
@@ -2127,6 +2357,7 @@
               </w:rPr>
               <w:t xml:space="preserve"> </w:t>
             </w:r>
+            <w:proofErr w:type="spellStart"/>
             <w:proofErr w:type="gramStart"/>
             <w:r>
               <w:rPr>
@@ -2143,6 +2374,7 @@
               </w:rPr>
               <w:t>out,pp</w:t>
             </w:r>
+            <w:proofErr w:type="spellEnd"/>
             <w:proofErr w:type="gramEnd"/>
             <w:r>
               <w:rPr>
@@ -2362,7 +2594,7 @@
                     </pic:cNvPicPr>
                   </pic:nvPicPr>
                   <pic:blipFill>
-                    <a:blip r:embed="rId14">
+                    <a:blip r:embed="rId16">
                       <a:extLst>
                         <a:ext uri="{28A0092B-C50C-407E-A947-70E740481C1C}">
                           <a14:useLocalDpi xmlns:a14="http://schemas.microsoft.com/office/drawing/2010/main" val="0"/>
@@ -2489,7 +2721,7 @@
                     </pic:cNvPicPr>
                   </pic:nvPicPr>
                   <pic:blipFill>
-                    <a:blip r:embed="rId15">
+                    <a:blip r:embed="rId17">
                       <a:extLst>
                         <a:ext uri="{28A0092B-C50C-407E-A947-70E740481C1C}">
                           <a14:useLocalDpi xmlns:a14="http://schemas.microsoft.com/office/drawing/2010/main" val="0"/>
@@ -2601,7 +2833,7 @@
                     </pic:cNvPicPr>
                   </pic:nvPicPr>
                   <pic:blipFill>
-                    <a:blip r:embed="rId16">
+                    <a:blip r:embed="rId18">
                       <a:extLst>
                         <a:ext uri="{28A0092B-C50C-407E-A947-70E740481C1C}">
                           <a14:useLocalDpi xmlns:a14="http://schemas.microsoft.com/office/drawing/2010/main" val="0"/>
@@ -2665,7 +2897,15 @@
           <w:rFonts w:hint="eastAsia"/>
           <w:szCs w:val="24"/>
         </w:rPr>
-        <w:t>Please derive the equation for v</w:t>
+        <w:t xml:space="preserve">Please derive the equation for </w:t>
+      </w:r>
+      <w:proofErr w:type="spellStart"/>
+      <w:r>
+        <w:rPr>
+          <w:rFonts w:hint="eastAsia"/>
+          <w:szCs w:val="24"/>
+        </w:rPr>
+        <w:t>v</w:t>
       </w:r>
       <w:r>
         <w:rPr>
@@ -2675,6 +2915,7 @@
         </w:rPr>
         <w:t>out</w:t>
       </w:r>
+      <w:proofErr w:type="spellEnd"/>
       <w:r>
         <w:rPr>
           <w:rFonts w:hint="eastAsia"/>
@@ -3850,6 +4091,33 @@
     <w:p>
       <w:pPr>
         <w:rPr>
+          <w:rFonts w:hint="eastAsia"/>
+          <w:szCs w:val="24"/>
+        </w:rPr>
+      </w:pPr>
+      <w:r>
+        <w:rPr>
+          <w:rFonts w:hint="eastAsia"/>
+          <w:szCs w:val="24"/>
+        </w:rPr>
+        <w:t>T</w:t>
+      </w:r>
+      <w:r>
+        <w:rPr>
+          <w:szCs w:val="24"/>
+        </w:rPr>
+        <w:t xml:space="preserve">his circuit is similar to the inverting amplifier that we see earlier, but it has two inputs. In question 1, we derived the equation. The equation shows that this circuit </w:t>
+      </w:r>
+      <w:r>
+        <w:rPr>
+          <w:szCs w:val="24"/>
+        </w:rPr>
+        <w:t>adds the input voltages and use the characteristic of inverting amplifier to invert and amplify the signal.</w:t>
+      </w:r>
+    </w:p>
+    <w:p>
+      <w:pPr>
+        <w:rPr>
           <w:szCs w:val="24"/>
         </w:rPr>
       </w:pPr>
@@ -4052,7 +4320,7 @@
                           </pic:cNvPicPr>
                         </pic:nvPicPr>
                         <pic:blipFill>
-                          <a:blip r:embed="rId17" cstate="print">
+                          <a:blip r:embed="rId19" cstate="print">
                             <a:extLst>
                               <a:ext uri="{28A0092B-C50C-407E-A947-70E740481C1C}">
                                 <a14:useLocalDpi xmlns:a14="http://schemas.microsoft.com/office/drawing/2010/main" val="0"/>
@@ -4149,7 +4417,7 @@
                   <o:lock v:ext="edit" aspectratio="t"/>
                 </v:shapetype>
                 <v:shape id="圖片 44" o:spid="_x0000_s1027" type="#_x0000_t75" style="position:absolute;width:37261;height:16370;visibility:visible;mso-wrap-style:square" o:gfxdata="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">
-                  <v:imagedata r:id="rId18" o:title=""/>
+                  <v:imagedata r:id="rId20" o:title=""/>
                 </v:shape>
                 <v:shapetype id="_x0000_t202" coordsize="21600,21600" o:spt="202" path="m,l,21600r21600,l21600,xe">
                   <v:stroke joinstyle="miter"/>
@@ -4492,6 +4760,7 @@
             <w:tcW w:w="2615" w:type="dxa"/>
           </w:tcPr>
           <w:p>
+            <w:proofErr w:type="spellStart"/>
             <w:proofErr w:type="gramStart"/>
             <w:r>
               <w:rPr>
@@ -4543,6 +4812,7 @@
               </w:rPr>
               <w:t>pp</w:t>
             </w:r>
+            <w:proofErr w:type="spellEnd"/>
             <w:r>
               <w:rPr>
                 <w:rFonts w:eastAsia="新細明體"/>
@@ -4607,6 +4877,7 @@
                 <w:szCs w:val="22"/>
               </w:rPr>
             </w:pPr>
+            <w:proofErr w:type="spellStart"/>
             <w:proofErr w:type="gramStart"/>
             <w:r>
               <w:rPr>
@@ -4627,6 +4898,7 @@
               </w:rPr>
               <w:t>o,pp</w:t>
             </w:r>
+            <w:proofErr w:type="spellEnd"/>
             <w:proofErr w:type="gramEnd"/>
             <w:r>
               <w:rPr>
@@ -4851,6 +5123,7 @@
       <w:r>
         <w:t xml:space="preserve">and </w:t>
       </w:r>
+      <w:proofErr w:type="spellStart"/>
       <w:r>
         <w:rPr>
           <w:rFonts w:hint="eastAsia"/>
@@ -4861,7 +5134,14 @@
         <w:rPr>
           <w:vertAlign w:val="subscript"/>
         </w:rPr>
-        <w:t xml:space="preserve">out </w:t>
+        <w:t>out</w:t>
+      </w:r>
+      <w:proofErr w:type="spellEnd"/>
+      <w:r>
+        <w:rPr>
+          <w:vertAlign w:val="subscript"/>
+        </w:rPr>
+        <w:t xml:space="preserve"> </w:t>
       </w:r>
       <w:r>
         <w:rPr>
@@ -4905,7 +5185,7 @@
                     </pic:cNvPicPr>
                   </pic:nvPicPr>
                   <pic:blipFill>
-                    <a:blip r:embed="rId19">
+                    <a:blip r:embed="rId21">
                       <a:extLst>
                         <a:ext uri="{28A0092B-C50C-407E-A947-70E740481C1C}">
                           <a14:useLocalDpi xmlns:a14="http://schemas.microsoft.com/office/drawing/2010/main" val="0"/>
@@ -4993,6 +5273,7 @@
       <w:r>
         <w:t xml:space="preserve">and </w:t>
       </w:r>
+      <w:proofErr w:type="spellStart"/>
       <w:r>
         <w:rPr>
           <w:rFonts w:hint="eastAsia"/>
@@ -5003,7 +5284,14 @@
         <w:rPr>
           <w:vertAlign w:val="subscript"/>
         </w:rPr>
-        <w:t xml:space="preserve">out </w:t>
+        <w:t>out</w:t>
+      </w:r>
+      <w:proofErr w:type="spellEnd"/>
+      <w:r>
+        <w:rPr>
+          <w:vertAlign w:val="subscript"/>
+        </w:rPr>
+        <w:t xml:space="preserve"> </w:t>
       </w:r>
       <w:r>
         <w:rPr>
@@ -5053,7 +5341,7 @@
                     </pic:cNvPicPr>
                   </pic:nvPicPr>
                   <pic:blipFill>
-                    <a:blip r:embed="rId20">
+                    <a:blip r:embed="rId22">
                       <a:extLst>
                         <a:ext uri="{28A0092B-C50C-407E-A947-70E740481C1C}">
                           <a14:useLocalDpi xmlns:a14="http://schemas.microsoft.com/office/drawing/2010/main" val="0"/>
@@ -5086,29 +5374,11 @@
       </w:r>
     </w:p>
     <w:p/>
-    <w:p/>
-    <w:p/>
-    <w:p/>
-    <w:p/>
-    <w:p/>
-    <w:p/>
-    <w:p>
-      <w:pPr>
-        <w:widowControl/>
-        <w:adjustRightInd/>
-        <w:spacing w:line="240" w:lineRule="auto"/>
-        <w:textAlignment w:val="auto"/>
-      </w:pPr>
-      <w:r>
-        <w:br w:type="page"/>
-      </w:r>
-    </w:p>
-    <w:p>
-      <w:r>
-        <w:rPr>
-          <w:rFonts w:hint="eastAsia"/>
-        </w:rPr>
-        <w:lastRenderedPageBreak/>
+    <w:p>
+      <w:r>
+        <w:rPr>
+          <w:rFonts w:hint="eastAsia"/>
+        </w:rPr>
         <w:t xml:space="preserve">3. </w:t>
       </w:r>
     </w:p>
@@ -5136,7 +5406,7 @@
                     <pic:cNvPicPr/>
                   </pic:nvPicPr>
                   <pic:blipFill rotWithShape="1">
-                    <a:blip r:embed="rId21">
+                    <a:blip r:embed="rId23">
                       <a:extLst>
                         <a:ext uri="{28A0092B-C50C-407E-A947-70E740481C1C}">
                           <a14:useLocalDpi xmlns:a14="http://schemas.microsoft.com/office/drawing/2010/main" val="0"/>
@@ -5229,6 +5499,7 @@
         <w:rPr>
           <w:noProof/>
         </w:rPr>
+        <w:lastRenderedPageBreak/>
         <w:drawing>
           <wp:inline distT="0" distB="0" distL="0" distR="0" wp14:anchorId="7EA7A09E" wp14:editId="1DBB050A">
             <wp:extent cx="6644640" cy="3985260"/>
@@ -5247,7 +5518,7 @@
                     </pic:cNvPicPr>
                   </pic:nvPicPr>
                   <pic:blipFill>
-                    <a:blip r:embed="rId22">
+                    <a:blip r:embed="rId24">
                       <a:extLst>
                         <a:ext uri="{28A0092B-C50C-407E-A947-70E740481C1C}">
                           <a14:useLocalDpi xmlns:a14="http://schemas.microsoft.com/office/drawing/2010/main" val="0"/>
@@ -5299,7 +5570,6 @@
           <w:rFonts w:hint="eastAsia"/>
           <w:noProof/>
         </w:rPr>
-        <w:lastRenderedPageBreak/>
         <w:drawing>
           <wp:inline distT="0" distB="0" distL="0" distR="0" wp14:anchorId="00046F40" wp14:editId="4909CD1A">
             <wp:extent cx="4367284" cy="2160479"/>
@@ -5316,7 +5586,7 @@
                     <pic:cNvPicPr/>
                   </pic:nvPicPr>
                   <pic:blipFill>
-                    <a:blip r:embed="rId23">
+                    <a:blip r:embed="rId25">
                       <a:extLst>
                         <a:ext uri="{28A0092B-C50C-407E-A947-70E740481C1C}">
                           <a14:useLocalDpi xmlns:a14="http://schemas.microsoft.com/office/drawing/2010/main" val="0"/>
@@ -5396,6 +5666,7 @@
         <w:rPr>
           <w:noProof/>
         </w:rPr>
+        <w:lastRenderedPageBreak/>
         <w:drawing>
           <wp:inline distT="0" distB="0" distL="0" distR="0" wp14:anchorId="601097D2" wp14:editId="6C61E3D6">
             <wp:extent cx="6645910" cy="3987800"/>
@@ -5414,7 +5685,7 @@
                     </pic:cNvPicPr>
                   </pic:nvPicPr>
                   <pic:blipFill>
-                    <a:blip r:embed="rId24">
+                    <a:blip r:embed="rId26">
                       <a:extLst>
                         <a:ext uri="{28A0092B-C50C-407E-A947-70E740481C1C}">
                           <a14:useLocalDpi xmlns:a14="http://schemas.microsoft.com/office/drawing/2010/main" val="0"/>
@@ -5528,78 +5799,665 @@
           <w:rFonts w:hint="eastAsia"/>
           <w:szCs w:val="24"/>
         </w:rPr>
+        <w:t>Please attach your LTSPICE simulation result. (Both schematic and waveform)</w:t>
+      </w:r>
+    </w:p>
+    <w:p>
+      <w:pPr>
+        <w:rPr>
+          <w:szCs w:val="24"/>
+        </w:rPr>
+      </w:pPr>
+      <w:r>
+        <w:rPr>
+          <w:rFonts w:hint="eastAsia"/>
+          <w:szCs w:val="24"/>
+        </w:rPr>
+        <w:t>(</w:t>
+      </w:r>
+      <w:r>
+        <w:rPr>
+          <w:szCs w:val="24"/>
+        </w:rPr>
+        <w:t>2pic</w:t>
+      </w:r>
+      <w:r>
+        <w:rPr>
+          <w:rFonts w:hint="eastAsia"/>
+          <w:szCs w:val="24"/>
+        </w:rPr>
+        <w:t>)</w:t>
+      </w:r>
+    </w:p>
+    <w:p>
+      <w:pPr>
+        <w:rPr>
+          <w:szCs w:val="24"/>
+        </w:rPr>
+      </w:pPr>
+    </w:p>
+    <w:p>
+      <w:pPr>
+        <w:rPr>
+          <w:szCs w:val="24"/>
+        </w:rPr>
+      </w:pPr>
+      <w:r>
+        <w:rPr>
+          <w:rFonts w:hint="eastAsia"/>
+          <w:szCs w:val="24"/>
+        </w:rPr>
+        <w:t>F</w:t>
+      </w:r>
+      <w:r>
+        <w:rPr>
+          <w:szCs w:val="24"/>
+        </w:rPr>
+        <w:t>irst circuit with 50kHz sine wave:</w:t>
+      </w:r>
+    </w:p>
+    <w:p>
+      <w:pPr>
+        <w:rPr>
+          <w:szCs w:val="24"/>
+        </w:rPr>
+      </w:pPr>
+      <w:r>
+        <w:rPr>
+          <w:noProof/>
+        </w:rPr>
         <w:lastRenderedPageBreak/>
-        <w:t>Please attach your LTSPICE simulation result. (Both schematic and waveform)</w:t>
-      </w:r>
-    </w:p>
-    <w:p>
-      <w:pPr>
-        <w:rPr>
-          <w:szCs w:val="24"/>
-        </w:rPr>
-      </w:pPr>
-      <w:r>
-        <w:rPr>
-          <w:rFonts w:hint="eastAsia"/>
-          <w:szCs w:val="24"/>
-        </w:rPr>
-        <w:t>(</w:t>
-      </w:r>
-      <w:r>
-        <w:rPr>
-          <w:szCs w:val="24"/>
-        </w:rPr>
-        <w:t>2pic</w:t>
-      </w:r>
-      <w:r>
-        <w:rPr>
-          <w:rFonts w:hint="eastAsia"/>
-          <w:szCs w:val="24"/>
-        </w:rPr>
-        <w:t>)</w:t>
-      </w:r>
-    </w:p>
-    <w:p>
-      <w:pPr>
-        <w:rPr>
-          <w:szCs w:val="24"/>
-        </w:rPr>
-      </w:pPr>
-    </w:p>
-    <w:p>
-      <w:pPr>
-        <w:rPr>
-          <w:szCs w:val="24"/>
-        </w:rPr>
-      </w:pPr>
-    </w:p>
-    <w:p>
-      <w:pPr>
-        <w:rPr>
-          <w:szCs w:val="24"/>
-        </w:rPr>
-      </w:pPr>
-    </w:p>
-    <w:p>
-      <w:pPr>
-        <w:rPr>
-          <w:szCs w:val="24"/>
-        </w:rPr>
-      </w:pPr>
-    </w:p>
-    <w:p>
-      <w:pPr>
-        <w:rPr>
-          <w:szCs w:val="24"/>
-        </w:rPr>
-      </w:pPr>
-    </w:p>
-    <w:p>
-      <w:pPr>
-        <w:rPr>
-          <w:szCs w:val="24"/>
-        </w:rPr>
-      </w:pPr>
+        <w:drawing>
+          <wp:inline distT="0" distB="0" distL="0" distR="0" wp14:anchorId="3EAE48B1" wp14:editId="780BC70C">
+            <wp:extent cx="6645910" cy="3738245"/>
+            <wp:effectExtent l="0" t="0" r="2540" b="0"/>
+            <wp:docPr id="26" name="圖片 26" descr="未提供說明。"/>
+            <wp:cNvGraphicFramePr>
+              <a:graphicFrameLocks xmlns:a="http://schemas.openxmlformats.org/drawingml/2006/main" noChangeAspect="1"/>
+            </wp:cNvGraphicFramePr>
+            <a:graphic xmlns:a="http://schemas.openxmlformats.org/drawingml/2006/main">
+              <a:graphicData uri="http://schemas.openxmlformats.org/drawingml/2006/picture">
+                <pic:pic xmlns:pic="http://schemas.openxmlformats.org/drawingml/2006/picture">
+                  <pic:nvPicPr>
+                    <pic:cNvPr id="0" name="Picture 17" descr="未提供說明。"/>
+                    <pic:cNvPicPr>
+                      <a:picLocks noChangeAspect="1" noChangeArrowheads="1"/>
+                    </pic:cNvPicPr>
+                  </pic:nvPicPr>
+                  <pic:blipFill>
+                    <a:blip r:embed="rId27" cstate="print">
+                      <a:extLst>
+                        <a:ext uri="{28A0092B-C50C-407E-A947-70E740481C1C}">
+                          <a14:useLocalDpi xmlns:a14="http://schemas.microsoft.com/office/drawing/2010/main" val="0"/>
+                        </a:ext>
+                      </a:extLst>
+                    </a:blip>
+                    <a:srcRect/>
+                    <a:stretch>
+                      <a:fillRect/>
+                    </a:stretch>
+                  </pic:blipFill>
+                  <pic:spPr bwMode="auto">
+                    <a:xfrm>
+                      <a:off x="0" y="0"/>
+                      <a:ext cx="6645910" cy="3738245"/>
+                    </a:xfrm>
+                    <a:prstGeom prst="rect">
+                      <a:avLst/>
+                    </a:prstGeom>
+                    <a:noFill/>
+                    <a:ln>
+                      <a:noFill/>
+                    </a:ln>
+                  </pic:spPr>
+                </pic:pic>
+              </a:graphicData>
+            </a:graphic>
+          </wp:inline>
+        </w:drawing>
+      </w:r>
+    </w:p>
+    <w:p>
+      <w:pPr>
+        <w:rPr>
+          <w:rFonts w:hint="eastAsia"/>
+          <w:szCs w:val="24"/>
+        </w:rPr>
+      </w:pPr>
+      <w:r>
+        <w:rPr>
+          <w:noProof/>
+        </w:rPr>
+        <w:drawing>
+          <wp:inline distT="0" distB="0" distL="0" distR="0" wp14:anchorId="4D5733E5" wp14:editId="14591BEC">
+            <wp:extent cx="6645910" cy="3738245"/>
+            <wp:effectExtent l="0" t="0" r="2540" b="0"/>
+            <wp:docPr id="27" name="圖片 27" descr="未提供說明。"/>
+            <wp:cNvGraphicFramePr>
+              <a:graphicFrameLocks xmlns:a="http://schemas.openxmlformats.org/drawingml/2006/main" noChangeAspect="1"/>
+            </wp:cNvGraphicFramePr>
+            <a:graphic xmlns:a="http://schemas.openxmlformats.org/drawingml/2006/main">
+              <a:graphicData uri="http://schemas.openxmlformats.org/drawingml/2006/picture">
+                <pic:pic xmlns:pic="http://schemas.openxmlformats.org/drawingml/2006/picture">
+                  <pic:nvPicPr>
+                    <pic:cNvPr id="0" name="Picture 19" descr="未提供說明。"/>
+                    <pic:cNvPicPr>
+                      <a:picLocks noChangeAspect="1" noChangeArrowheads="1"/>
+                    </pic:cNvPicPr>
+                  </pic:nvPicPr>
+                  <pic:blipFill>
+                    <a:blip r:embed="rId28" cstate="print">
+                      <a:extLst>
+                        <a:ext uri="{28A0092B-C50C-407E-A947-70E740481C1C}">
+                          <a14:useLocalDpi xmlns:a14="http://schemas.microsoft.com/office/drawing/2010/main" val="0"/>
+                        </a:ext>
+                      </a:extLst>
+                    </a:blip>
+                    <a:srcRect/>
+                    <a:stretch>
+                      <a:fillRect/>
+                    </a:stretch>
+                  </pic:blipFill>
+                  <pic:spPr bwMode="auto">
+                    <a:xfrm>
+                      <a:off x="0" y="0"/>
+                      <a:ext cx="6645910" cy="3738245"/>
+                    </a:xfrm>
+                    <a:prstGeom prst="rect">
+                      <a:avLst/>
+                    </a:prstGeom>
+                    <a:noFill/>
+                    <a:ln>
+                      <a:noFill/>
+                    </a:ln>
+                  </pic:spPr>
+                </pic:pic>
+              </a:graphicData>
+            </a:graphic>
+          </wp:inline>
+        </w:drawing>
+      </w:r>
+    </w:p>
+    <w:p>
+      <w:pPr>
+        <w:rPr>
+          <w:szCs w:val="24"/>
+        </w:rPr>
+      </w:pPr>
+    </w:p>
+    <w:p>
+      <w:pPr>
+        <w:rPr>
+          <w:szCs w:val="24"/>
+        </w:rPr>
+      </w:pPr>
+      <w:r>
+        <w:rPr>
+          <w:rFonts w:hint="eastAsia"/>
+          <w:szCs w:val="24"/>
+        </w:rPr>
+        <w:t>F</w:t>
+      </w:r>
+      <w:r>
+        <w:rPr>
+          <w:szCs w:val="24"/>
+        </w:rPr>
+        <w:t>irst circuit with 300kHz sine wave:</w:t>
+      </w:r>
+    </w:p>
+    <w:p>
+      <w:pPr>
+        <w:rPr>
+          <w:szCs w:val="24"/>
+        </w:rPr>
+      </w:pPr>
+    </w:p>
+    <w:p>
+      <w:pPr>
+        <w:rPr>
+          <w:szCs w:val="24"/>
+        </w:rPr>
+      </w:pPr>
+      <w:r>
+        <w:rPr>
+          <w:noProof/>
+        </w:rPr>
+        <w:lastRenderedPageBreak/>
+        <w:drawing>
+          <wp:inline distT="0" distB="0" distL="0" distR="0" wp14:anchorId="30FBB3B1" wp14:editId="66D82F7B">
+            <wp:extent cx="6645910" cy="3738245"/>
+            <wp:effectExtent l="0" t="0" r="2540" b="0"/>
+            <wp:docPr id="24" name="圖片 24" descr="未提供說明。"/>
+            <wp:cNvGraphicFramePr>
+              <a:graphicFrameLocks xmlns:a="http://schemas.openxmlformats.org/drawingml/2006/main" noChangeAspect="1"/>
+            </wp:cNvGraphicFramePr>
+            <a:graphic xmlns:a="http://schemas.openxmlformats.org/drawingml/2006/main">
+              <a:graphicData uri="http://schemas.openxmlformats.org/drawingml/2006/picture">
+                <pic:pic xmlns:pic="http://schemas.openxmlformats.org/drawingml/2006/picture">
+                  <pic:nvPicPr>
+                    <pic:cNvPr id="0" name="Picture 13" descr="未提供說明。"/>
+                    <pic:cNvPicPr>
+                      <a:picLocks noChangeAspect="1" noChangeArrowheads="1"/>
+                    </pic:cNvPicPr>
+                  </pic:nvPicPr>
+                  <pic:blipFill>
+                    <a:blip r:embed="rId29" cstate="print">
+                      <a:extLst>
+                        <a:ext uri="{28A0092B-C50C-407E-A947-70E740481C1C}">
+                          <a14:useLocalDpi xmlns:a14="http://schemas.microsoft.com/office/drawing/2010/main" val="0"/>
+                        </a:ext>
+                      </a:extLst>
+                    </a:blip>
+                    <a:srcRect/>
+                    <a:stretch>
+                      <a:fillRect/>
+                    </a:stretch>
+                  </pic:blipFill>
+                  <pic:spPr bwMode="auto">
+                    <a:xfrm>
+                      <a:off x="0" y="0"/>
+                      <a:ext cx="6645910" cy="3738245"/>
+                    </a:xfrm>
+                    <a:prstGeom prst="rect">
+                      <a:avLst/>
+                    </a:prstGeom>
+                    <a:noFill/>
+                    <a:ln>
+                      <a:noFill/>
+                    </a:ln>
+                  </pic:spPr>
+                </pic:pic>
+              </a:graphicData>
+            </a:graphic>
+          </wp:inline>
+        </w:drawing>
+      </w:r>
+    </w:p>
+    <w:p>
+      <w:pPr>
+        <w:rPr>
+          <w:szCs w:val="24"/>
+        </w:rPr>
+      </w:pPr>
+      <w:r>
+        <w:rPr>
+          <w:noProof/>
+        </w:rPr>
+        <w:drawing>
+          <wp:inline distT="0" distB="0" distL="0" distR="0" wp14:anchorId="1670EE07" wp14:editId="44BB6BE0">
+            <wp:extent cx="6645910" cy="3738245"/>
+            <wp:effectExtent l="0" t="0" r="2540" b="0"/>
+            <wp:docPr id="25" name="圖片 25" descr="未提供說明。"/>
+            <wp:cNvGraphicFramePr>
+              <a:graphicFrameLocks xmlns:a="http://schemas.openxmlformats.org/drawingml/2006/main" noChangeAspect="1"/>
+            </wp:cNvGraphicFramePr>
+            <a:graphic xmlns:a="http://schemas.openxmlformats.org/drawingml/2006/main">
+              <a:graphicData uri="http://schemas.openxmlformats.org/drawingml/2006/picture">
+                <pic:pic xmlns:pic="http://schemas.openxmlformats.org/drawingml/2006/picture">
+                  <pic:nvPicPr>
+                    <pic:cNvPr id="0" name="Picture 15" descr="未提供說明。"/>
+                    <pic:cNvPicPr>
+                      <a:picLocks noChangeAspect="1" noChangeArrowheads="1"/>
+                    </pic:cNvPicPr>
+                  </pic:nvPicPr>
+                  <pic:blipFill>
+                    <a:blip r:embed="rId30" cstate="print">
+                      <a:extLst>
+                        <a:ext uri="{28A0092B-C50C-407E-A947-70E740481C1C}">
+                          <a14:useLocalDpi xmlns:a14="http://schemas.microsoft.com/office/drawing/2010/main" val="0"/>
+                        </a:ext>
+                      </a:extLst>
+                    </a:blip>
+                    <a:srcRect/>
+                    <a:stretch>
+                      <a:fillRect/>
+                    </a:stretch>
+                  </pic:blipFill>
+                  <pic:spPr bwMode="auto">
+                    <a:xfrm>
+                      <a:off x="0" y="0"/>
+                      <a:ext cx="6645910" cy="3738245"/>
+                    </a:xfrm>
+                    <a:prstGeom prst="rect">
+                      <a:avLst/>
+                    </a:prstGeom>
+                    <a:noFill/>
+                    <a:ln>
+                      <a:noFill/>
+                    </a:ln>
+                  </pic:spPr>
+                </pic:pic>
+              </a:graphicData>
+            </a:graphic>
+          </wp:inline>
+        </w:drawing>
+      </w:r>
+    </w:p>
+    <w:p>
+      <w:pPr>
+        <w:rPr>
+          <w:rFonts w:hint="eastAsia"/>
+          <w:szCs w:val="24"/>
+        </w:rPr>
+      </w:pPr>
+    </w:p>
+    <w:p>
+      <w:pPr>
+        <w:rPr>
+          <w:szCs w:val="24"/>
+        </w:rPr>
+      </w:pPr>
+      <w:r>
+        <w:rPr>
+          <w:rFonts w:hint="eastAsia"/>
+          <w:szCs w:val="24"/>
+        </w:rPr>
+        <w:t>S</w:t>
+      </w:r>
+      <w:r>
+        <w:rPr>
+          <w:szCs w:val="24"/>
+        </w:rPr>
+        <w:t xml:space="preserve">econd circuit, </w:t>
+      </w:r>
+      <w:r>
+        <w:rPr>
+          <w:szCs w:val="24"/>
+        </w:rPr>
+        <w:t xml:space="preserve">which is the one </w:t>
+      </w:r>
+      <w:r>
+        <w:rPr>
+          <w:szCs w:val="24"/>
+        </w:rPr>
+        <w:t>without the operational amplifier:</w:t>
+      </w:r>
+    </w:p>
+    <w:p>
+      <w:pPr>
+        <w:rPr>
+          <w:szCs w:val="24"/>
+        </w:rPr>
+      </w:pPr>
+    </w:p>
+    <w:p>
+      <w:pPr>
+        <w:rPr>
+          <w:szCs w:val="24"/>
+        </w:rPr>
+      </w:pPr>
+      <w:r>
+        <w:rPr>
+          <w:noProof/>
+        </w:rPr>
+        <w:lastRenderedPageBreak/>
+        <w:drawing>
+          <wp:inline distT="0" distB="0" distL="0" distR="0" wp14:anchorId="0510064A" wp14:editId="0D7EF2A3">
+            <wp:extent cx="6645910" cy="3738245"/>
+            <wp:effectExtent l="0" t="0" r="2540" b="0"/>
+            <wp:docPr id="28" name="圖片 28" descr="未提供說明。"/>
+            <wp:cNvGraphicFramePr>
+              <a:graphicFrameLocks xmlns:a="http://schemas.openxmlformats.org/drawingml/2006/main" noChangeAspect="1"/>
+            </wp:cNvGraphicFramePr>
+            <a:graphic xmlns:a="http://schemas.openxmlformats.org/drawingml/2006/main">
+              <a:graphicData uri="http://schemas.openxmlformats.org/drawingml/2006/picture">
+                <pic:pic xmlns:pic="http://schemas.openxmlformats.org/drawingml/2006/picture">
+                  <pic:nvPicPr>
+                    <pic:cNvPr id="0" name="Picture 21" descr="未提供說明。"/>
+                    <pic:cNvPicPr>
+                      <a:picLocks noChangeAspect="1" noChangeArrowheads="1"/>
+                    </pic:cNvPicPr>
+                  </pic:nvPicPr>
+                  <pic:blipFill>
+                    <a:blip r:embed="rId31" cstate="print">
+                      <a:extLst>
+                        <a:ext uri="{28A0092B-C50C-407E-A947-70E740481C1C}">
+                          <a14:useLocalDpi xmlns:a14="http://schemas.microsoft.com/office/drawing/2010/main" val="0"/>
+                        </a:ext>
+                      </a:extLst>
+                    </a:blip>
+                    <a:srcRect/>
+                    <a:stretch>
+                      <a:fillRect/>
+                    </a:stretch>
+                  </pic:blipFill>
+                  <pic:spPr bwMode="auto">
+                    <a:xfrm>
+                      <a:off x="0" y="0"/>
+                      <a:ext cx="6645910" cy="3738245"/>
+                    </a:xfrm>
+                    <a:prstGeom prst="rect">
+                      <a:avLst/>
+                    </a:prstGeom>
+                    <a:noFill/>
+                    <a:ln>
+                      <a:noFill/>
+                    </a:ln>
+                  </pic:spPr>
+                </pic:pic>
+              </a:graphicData>
+            </a:graphic>
+          </wp:inline>
+        </w:drawing>
+      </w:r>
+    </w:p>
+    <w:p>
+      <w:pPr>
+        <w:rPr>
+          <w:rFonts w:hint="eastAsia"/>
+          <w:szCs w:val="24"/>
+        </w:rPr>
+      </w:pPr>
+      <w:r>
+        <w:rPr>
+          <w:noProof/>
+        </w:rPr>
+        <w:drawing>
+          <wp:inline distT="0" distB="0" distL="0" distR="0" wp14:anchorId="2FCB2019" wp14:editId="40855528">
+            <wp:extent cx="6645910" cy="3738245"/>
+            <wp:effectExtent l="0" t="0" r="2540" b="0"/>
+            <wp:docPr id="29" name="圖片 29" descr="未提供說明。"/>
+            <wp:cNvGraphicFramePr>
+              <a:graphicFrameLocks xmlns:a="http://schemas.openxmlformats.org/drawingml/2006/main" noChangeAspect="1"/>
+            </wp:cNvGraphicFramePr>
+            <a:graphic xmlns:a="http://schemas.openxmlformats.org/drawingml/2006/main">
+              <a:graphicData uri="http://schemas.openxmlformats.org/drawingml/2006/picture">
+                <pic:pic xmlns:pic="http://schemas.openxmlformats.org/drawingml/2006/picture">
+                  <pic:nvPicPr>
+                    <pic:cNvPr id="0" name="Picture 23" descr="未提供說明。"/>
+                    <pic:cNvPicPr>
+                      <a:picLocks noChangeAspect="1" noChangeArrowheads="1"/>
+                    </pic:cNvPicPr>
+                  </pic:nvPicPr>
+                  <pic:blipFill>
+                    <a:blip r:embed="rId32" cstate="print">
+                      <a:extLst>
+                        <a:ext uri="{28A0092B-C50C-407E-A947-70E740481C1C}">
+                          <a14:useLocalDpi xmlns:a14="http://schemas.microsoft.com/office/drawing/2010/main" val="0"/>
+                        </a:ext>
+                      </a:extLst>
+                    </a:blip>
+                    <a:srcRect/>
+                    <a:stretch>
+                      <a:fillRect/>
+                    </a:stretch>
+                  </pic:blipFill>
+                  <pic:spPr bwMode="auto">
+                    <a:xfrm>
+                      <a:off x="0" y="0"/>
+                      <a:ext cx="6645910" cy="3738245"/>
+                    </a:xfrm>
+                    <a:prstGeom prst="rect">
+                      <a:avLst/>
+                    </a:prstGeom>
+                    <a:noFill/>
+                    <a:ln>
+                      <a:noFill/>
+                    </a:ln>
+                  </pic:spPr>
+                </pic:pic>
+              </a:graphicData>
+            </a:graphic>
+          </wp:inline>
+        </w:drawing>
+      </w:r>
+    </w:p>
+    <w:p>
+      <w:pPr>
+        <w:rPr>
+          <w:rFonts w:hint="eastAsia"/>
+          <w:szCs w:val="24"/>
+        </w:rPr>
+      </w:pPr>
+    </w:p>
+    <w:p>
+      <w:pPr>
+        <w:rPr>
+          <w:rFonts w:hint="eastAsia"/>
+          <w:szCs w:val="24"/>
+        </w:rPr>
+      </w:pPr>
+      <w:r>
+        <w:rPr>
+          <w:rFonts w:hint="eastAsia"/>
+          <w:szCs w:val="24"/>
+        </w:rPr>
+        <w:t>T</w:t>
+      </w:r>
+      <w:r>
+        <w:rPr>
+          <w:szCs w:val="24"/>
+        </w:rPr>
+        <w:t>hird circuit:</w:t>
+      </w:r>
+    </w:p>
+    <w:p>
+      <w:pPr>
+        <w:rPr>
+          <w:szCs w:val="24"/>
+        </w:rPr>
+      </w:pPr>
+    </w:p>
+    <w:p>
+      <w:pPr>
+        <w:rPr>
+          <w:szCs w:val="24"/>
+        </w:rPr>
+      </w:pPr>
+      <w:r>
+        <w:rPr>
+          <w:noProof/>
+        </w:rPr>
+        <w:lastRenderedPageBreak/>
+        <w:drawing>
+          <wp:inline distT="0" distB="0" distL="0" distR="0" wp14:anchorId="06F490EE" wp14:editId="6F2DB27D">
+            <wp:extent cx="6645910" cy="3738245"/>
+            <wp:effectExtent l="0" t="0" r="2540" b="0"/>
+            <wp:docPr id="22" name="圖片 22" descr="未提供說明。"/>
+            <wp:cNvGraphicFramePr>
+              <a:graphicFrameLocks xmlns:a="http://schemas.openxmlformats.org/drawingml/2006/main" noChangeAspect="1"/>
+            </wp:cNvGraphicFramePr>
+            <a:graphic xmlns:a="http://schemas.openxmlformats.org/drawingml/2006/main">
+              <a:graphicData uri="http://schemas.openxmlformats.org/drawingml/2006/picture">
+                <pic:pic xmlns:pic="http://schemas.openxmlformats.org/drawingml/2006/picture">
+                  <pic:nvPicPr>
+                    <pic:cNvPr id="0" name="Picture 9" descr="未提供說明。"/>
+                    <pic:cNvPicPr>
+                      <a:picLocks noChangeAspect="1" noChangeArrowheads="1"/>
+                    </pic:cNvPicPr>
+                  </pic:nvPicPr>
+                  <pic:blipFill>
+                    <a:blip r:embed="rId33" cstate="print">
+                      <a:extLst>
+                        <a:ext uri="{28A0092B-C50C-407E-A947-70E740481C1C}">
+                          <a14:useLocalDpi xmlns:a14="http://schemas.microsoft.com/office/drawing/2010/main" val="0"/>
+                        </a:ext>
+                      </a:extLst>
+                    </a:blip>
+                    <a:srcRect/>
+                    <a:stretch>
+                      <a:fillRect/>
+                    </a:stretch>
+                  </pic:blipFill>
+                  <pic:spPr bwMode="auto">
+                    <a:xfrm>
+                      <a:off x="0" y="0"/>
+                      <a:ext cx="6645910" cy="3738245"/>
+                    </a:xfrm>
+                    <a:prstGeom prst="rect">
+                      <a:avLst/>
+                    </a:prstGeom>
+                    <a:noFill/>
+                    <a:ln>
+                      <a:noFill/>
+                    </a:ln>
+                  </pic:spPr>
+                </pic:pic>
+              </a:graphicData>
+            </a:graphic>
+          </wp:inline>
+        </w:drawing>
+      </w:r>
+    </w:p>
+    <w:p>
+      <w:pPr>
+        <w:rPr>
+          <w:szCs w:val="24"/>
+        </w:rPr>
+      </w:pPr>
+      <w:r>
+        <w:rPr>
+          <w:noProof/>
+        </w:rPr>
+        <w:drawing>
+          <wp:inline distT="0" distB="0" distL="0" distR="0" wp14:anchorId="4E796486" wp14:editId="56E66C95">
+            <wp:extent cx="6645910" cy="3738245"/>
+            <wp:effectExtent l="0" t="0" r="2540" b="0"/>
+            <wp:docPr id="23" name="圖片 23" descr="未提供說明。"/>
+            <wp:cNvGraphicFramePr>
+              <a:graphicFrameLocks xmlns:a="http://schemas.openxmlformats.org/drawingml/2006/main" noChangeAspect="1"/>
+            </wp:cNvGraphicFramePr>
+            <a:graphic xmlns:a="http://schemas.openxmlformats.org/drawingml/2006/main">
+              <a:graphicData uri="http://schemas.openxmlformats.org/drawingml/2006/picture">
+                <pic:pic xmlns:pic="http://schemas.openxmlformats.org/drawingml/2006/picture">
+                  <pic:nvPicPr>
+                    <pic:cNvPr id="0" name="Picture 11" descr="未提供說明。"/>
+                    <pic:cNvPicPr>
+                      <a:picLocks noChangeAspect="1" noChangeArrowheads="1"/>
+                    </pic:cNvPicPr>
+                  </pic:nvPicPr>
+                  <pic:blipFill>
+                    <a:blip r:embed="rId30" cstate="print">
+                      <a:extLst>
+                        <a:ext uri="{28A0092B-C50C-407E-A947-70E740481C1C}">
+                          <a14:useLocalDpi xmlns:a14="http://schemas.microsoft.com/office/drawing/2010/main" val="0"/>
+                        </a:ext>
+                      </a:extLst>
+                    </a:blip>
+                    <a:srcRect/>
+                    <a:stretch>
+                      <a:fillRect/>
+                    </a:stretch>
+                  </pic:blipFill>
+                  <pic:spPr bwMode="auto">
+                    <a:xfrm>
+                      <a:off x="0" y="0"/>
+                      <a:ext cx="6645910" cy="3738245"/>
+                    </a:xfrm>
+                    <a:prstGeom prst="rect">
+                      <a:avLst/>
+                    </a:prstGeom>
+                    <a:noFill/>
+                    <a:ln>
+                      <a:noFill/>
+                    </a:ln>
+                  </pic:spPr>
+                </pic:pic>
+              </a:graphicData>
+            </a:graphic>
+          </wp:inline>
+        </w:drawing>
+      </w:r>
     </w:p>
     <w:p>
       <w:pPr>
@@ -5637,23 +6495,341 @@
           <w:szCs w:val="24"/>
         </w:rPr>
       </w:pPr>
-    </w:p>
-    <w:p>
-      <w:pPr>
-        <w:rPr>
-          <w:szCs w:val="24"/>
-        </w:rPr>
-      </w:pPr>
-    </w:p>
-    <w:p>
-      <w:pPr>
-        <w:rPr>
+      <w:r>
+        <w:rPr>
+          <w:rFonts w:hint="eastAsia"/>
+          <w:szCs w:val="24"/>
+        </w:rPr>
+        <w:t>T</w:t>
+      </w:r>
+      <w:r>
+        <w:rPr>
+          <w:szCs w:val="24"/>
+        </w:rPr>
+        <w:t xml:space="preserve">his circuit is composed of a low-pass filter and a voltage follower. The experiment let us try using with and without the voltage follower. </w:t>
+      </w:r>
+    </w:p>
+    <w:p>
+      <w:pPr>
+        <w:rPr>
+          <w:szCs w:val="24"/>
+        </w:rPr>
+      </w:pPr>
+    </w:p>
+    <w:p>
+      <w:pPr>
+        <w:rPr>
+          <w:rFonts w:hint="eastAsia"/>
+          <w:szCs w:val="24"/>
+        </w:rPr>
+      </w:pPr>
+      <w:r>
+        <w:rPr>
+          <w:rFonts w:hint="eastAsia"/>
+          <w:szCs w:val="24"/>
+        </w:rPr>
+        <w:t>I</w:t>
+      </w:r>
+      <w:r>
+        <w:rPr>
+          <w:szCs w:val="24"/>
+        </w:rPr>
+        <w:t xml:space="preserve">n the simulation, we find out that the voltage is different when we didn’t use the voltage follower. In this </w:t>
+      </w:r>
+      <w:r>
+        <w:rPr>
+          <w:szCs w:val="24"/>
+        </w:rPr>
+        <w:lastRenderedPageBreak/>
+        <w:t xml:space="preserve">case, the resistance </w:t>
+      </w:r>
+      <m:oMath>
+        <m:sSub>
+          <m:sSubPr>
+            <m:ctrlPr>
+              <w:rPr>
+                <w:rFonts w:ascii="Cambria Math" w:hAnsi="Cambria Math"/>
+                <w:i/>
+                <w:szCs w:val="24"/>
+              </w:rPr>
+            </m:ctrlPr>
+          </m:sSubPr>
+          <m:e>
+            <m:r>
+              <w:rPr>
+                <w:rFonts w:ascii="Cambria Math" w:hAnsi="Cambria Math"/>
+                <w:szCs w:val="24"/>
+              </w:rPr>
+              <m:t>R</m:t>
+            </m:r>
+          </m:e>
+          <m:sub>
+            <m:r>
+              <w:rPr>
+                <w:rFonts w:ascii="Cambria Math" w:hAnsi="Cambria Math"/>
+                <w:szCs w:val="24"/>
+              </w:rPr>
+              <m:t>1</m:t>
+            </m:r>
+          </m:sub>
+        </m:sSub>
+      </m:oMath>
+      <w:r>
+        <w:rPr>
+          <w:rFonts w:hint="eastAsia"/>
+          <w:szCs w:val="24"/>
+        </w:rPr>
+        <w:t xml:space="preserve"> </w:t>
+      </w:r>
+      <w:r>
+        <w:rPr>
+          <w:szCs w:val="24"/>
+        </w:rPr>
+        <w:t xml:space="preserve">and </w:t>
+      </w:r>
+      <m:oMath>
+        <m:sSub>
+          <m:sSubPr>
+            <m:ctrlPr>
+              <w:rPr>
+                <w:rFonts w:ascii="Cambria Math" w:hAnsi="Cambria Math"/>
+                <w:i/>
+                <w:szCs w:val="24"/>
+              </w:rPr>
+            </m:ctrlPr>
+          </m:sSubPr>
+          <m:e>
+            <m:r>
+              <w:rPr>
+                <w:rFonts w:ascii="Cambria Math" w:hAnsi="Cambria Math"/>
+                <w:szCs w:val="24"/>
+              </w:rPr>
+              <m:t>R</m:t>
+            </m:r>
+          </m:e>
+          <m:sub>
+            <m:r>
+              <w:rPr>
+                <w:rFonts w:ascii="Cambria Math" w:hAnsi="Cambria Math"/>
+                <w:szCs w:val="24"/>
+              </w:rPr>
+              <m:t>2</m:t>
+            </m:r>
+          </m:sub>
+        </m:sSub>
+      </m:oMath>
+      <w:r>
+        <w:rPr>
+          <w:rFonts w:hint="eastAsia"/>
+          <w:szCs w:val="24"/>
+        </w:rPr>
+        <w:t xml:space="preserve"> </w:t>
+      </w:r>
+      <w:r>
+        <w:rPr>
+          <w:szCs w:val="24"/>
+        </w:rPr>
+        <w:t xml:space="preserve">is considered parallel. If the voltage follower is used, the low-pass filter will ignore </w:t>
+      </w:r>
+      <m:oMath>
+        <m:sSub>
+          <m:sSubPr>
+            <m:ctrlPr>
+              <w:rPr>
+                <w:rFonts w:ascii="Cambria Math" w:hAnsi="Cambria Math"/>
+                <w:i/>
+                <w:szCs w:val="24"/>
+              </w:rPr>
+            </m:ctrlPr>
+          </m:sSubPr>
+          <m:e>
+            <m:r>
+              <w:rPr>
+                <w:rFonts w:ascii="Cambria Math" w:hAnsi="Cambria Math"/>
+                <w:szCs w:val="24"/>
+              </w:rPr>
+              <m:t>R</m:t>
+            </m:r>
+          </m:e>
+          <m:sub>
+            <m:r>
+              <w:rPr>
+                <w:rFonts w:ascii="Cambria Math" w:hAnsi="Cambria Math"/>
+                <w:szCs w:val="24"/>
+              </w:rPr>
+              <m:t>2</m:t>
+            </m:r>
+          </m:sub>
+        </m:sSub>
+      </m:oMath>
+      <w:r>
+        <w:rPr>
+          <w:rFonts w:hint="eastAsia"/>
+          <w:szCs w:val="24"/>
+        </w:rPr>
+        <w:t>,</w:t>
+      </w:r>
+      <w:r>
+        <w:rPr>
+          <w:szCs w:val="24"/>
+        </w:rPr>
+        <w:t xml:space="preserve"> and consider </w:t>
+      </w:r>
+      <m:oMath>
+        <m:sSub>
+          <m:sSubPr>
+            <m:ctrlPr>
+              <w:rPr>
+                <w:rFonts w:ascii="Cambria Math" w:hAnsi="Cambria Math"/>
+                <w:i/>
+                <w:szCs w:val="24"/>
+              </w:rPr>
+            </m:ctrlPr>
+          </m:sSubPr>
+          <m:e>
+            <m:r>
+              <w:rPr>
+                <w:rFonts w:ascii="Cambria Math" w:hAnsi="Cambria Math"/>
+                <w:szCs w:val="24"/>
+              </w:rPr>
+              <m:t>R</m:t>
+            </m:r>
+          </m:e>
+          <m:sub>
+            <m:r>
+              <w:rPr>
+                <w:rFonts w:ascii="Cambria Math" w:hAnsi="Cambria Math"/>
+                <w:szCs w:val="24"/>
+              </w:rPr>
+              <m:t>2</m:t>
+            </m:r>
+          </m:sub>
+        </m:sSub>
+      </m:oMath>
+      <w:r>
+        <w:rPr>
+          <w:rFonts w:hint="eastAsia"/>
+          <w:szCs w:val="24"/>
+        </w:rPr>
+        <w:t xml:space="preserve"> </w:t>
+      </w:r>
+      <w:r>
+        <w:rPr>
+          <w:szCs w:val="24"/>
+        </w:rPr>
+        <w:t>as open circuit.</w:t>
+      </w:r>
+    </w:p>
+    <w:p>
+      <w:pPr>
+        <w:rPr>
+          <w:szCs w:val="24"/>
+        </w:rPr>
+      </w:pPr>
+    </w:p>
+    <w:p>
+      <w:pPr>
+        <w:rPr>
+          <w:rFonts w:hint="eastAsia"/>
+          <w:szCs w:val="24"/>
+        </w:rPr>
+      </w:pPr>
+      <w:r>
+        <w:rPr>
+          <w:rFonts w:hint="eastAsia"/>
+          <w:szCs w:val="24"/>
+        </w:rPr>
+        <w:t>I</w:t>
+      </w:r>
+      <w:r>
+        <w:rPr>
+          <w:szCs w:val="24"/>
+        </w:rPr>
+        <w:t>n experiment, the same situation occurs. However, there is a strange waveform in the 4</w:t>
+      </w:r>
+      <w:r>
+        <w:rPr>
+          <w:szCs w:val="24"/>
+          <w:vertAlign w:val="superscript"/>
+        </w:rPr>
+        <w:t>th</w:t>
+      </w:r>
+      <w:r>
+        <w:rPr>
+          <w:szCs w:val="24"/>
+        </w:rPr>
+        <w:t xml:space="preserve"> picture. After some research:</w:t>
+      </w:r>
+    </w:p>
+    <w:p>
+      <w:pPr>
+        <w:rPr>
+          <w:szCs w:val="24"/>
+        </w:rPr>
+      </w:pPr>
+      <w:hyperlink r:id="rId34" w:history="1">
+        <w:r>
+          <w:rPr>
+            <w:rStyle w:val="ac"/>
+            <w:szCs w:val="24"/>
+          </w:rPr>
+          <w:t>https://www.electronics-tutorials.ws/amplifier/amp_7.html</w:t>
+        </w:r>
+      </w:hyperlink>
+    </w:p>
+    <w:p>
+      <w:pPr>
+        <w:rPr>
+          <w:rFonts w:hint="eastAsia"/>
+          <w:szCs w:val="24"/>
+        </w:rPr>
+      </w:pPr>
+      <w:r>
+        <w:rPr>
+          <w:rFonts w:hint="eastAsia"/>
+          <w:szCs w:val="24"/>
+        </w:rPr>
+        <w:t>W</w:t>
+      </w:r>
+      <w:r>
+        <w:rPr>
+          <w:szCs w:val="24"/>
+        </w:rPr>
+        <w:t>e think this is because</w:t>
+      </w:r>
+      <w:r>
+        <w:rPr>
+          <w:szCs w:val="24"/>
+        </w:rPr>
+        <w:t xml:space="preserve"> “crossover distortion”. This may happen in some amplifiers.</w:t>
+      </w:r>
+    </w:p>
+    <w:p>
+      <w:pPr>
+        <w:rPr>
+          <w:szCs w:val="24"/>
+        </w:rPr>
+      </w:pPr>
+      <w:hyperlink r:id="rId35" w:history="1">
+        <w:r>
+          <w:rPr>
+            <w:rStyle w:val="ac"/>
+            <w:szCs w:val="24"/>
+          </w:rPr>
+          <w:t>https://en.wikipedia.org/wiki/Crossover_distortion</w:t>
+        </w:r>
+      </w:hyperlink>
+    </w:p>
+    <w:p>
+      <w:pPr>
+        <w:rPr>
+          <w:rFonts w:hint="eastAsia"/>
           <w:szCs w:val="24"/>
         </w:rPr>
       </w:pPr>
     </w:p>
     <w:sectPr>
-      <w:headerReference w:type="default" r:id="rId25"/>
+      <w:headerReference w:type="default" r:id="rId36"/>
       <w:pgSz w:w="11906" w:h="16838"/>
       <w:pgMar w:top="720" w:right="720" w:bottom="720" w:left="720" w:header="851" w:footer="992" w:gutter="0"/>
       <w:cols w:space="425"/>
@@ -6529,6 +7705,29 @@
       <w:szCs w:val="24"/>
     </w:rPr>
   </w:style>
+  <w:style w:type="character" w:styleId="ac">
+    <w:name w:val="Hyperlink"/>
+    <w:basedOn w:val="a0"/>
+    <w:uiPriority w:val="99"/>
+    <w:unhideWhenUsed/>
+    <w:rsid w:val="00DD7A9C"/>
+    <w:rPr>
+      <w:color w:val="0000FF" w:themeColor="hyperlink"/>
+      <w:u w:val="single"/>
+    </w:rPr>
+  </w:style>
+  <w:style w:type="character" w:styleId="ad">
+    <w:name w:val="Unresolved Mention"/>
+    <w:basedOn w:val="a0"/>
+    <w:uiPriority w:val="99"/>
+    <w:semiHidden/>
+    <w:unhideWhenUsed/>
+    <w:rsid w:val="00DD7A9C"/>
+    <w:rPr>
+      <w:color w:val="605E5C"/>
+      <w:shd w:val="clear" w:color="auto" w:fill="E1DFDD"/>
+    </w:rPr>
+  </w:style>
 </w:styles>
 </file>
 

</xml_diff>

<commit_message>
vault backup: 2022-11-25 21:22:26
</commit_message>
<xml_diff>
--- a/Electrical Engineering Lab/111Lab06_結報ver3.docx
+++ b/Electrical Engineering Lab/111Lab06_結報ver3.docx
@@ -210,15 +210,7 @@
           <w:rFonts w:hint="eastAsia"/>
           <w:szCs w:val="24"/>
         </w:rPr>
-        <w:t xml:space="preserve"> and </w:t>
-      </w:r>
-      <w:proofErr w:type="spellStart"/>
-      <w:r>
-        <w:rPr>
-          <w:rFonts w:hint="eastAsia"/>
-          <w:szCs w:val="24"/>
-        </w:rPr>
-        <w:t>v</w:t>
+        <w:t xml:space="preserve"> and v</w:t>
       </w:r>
       <w:r>
         <w:rPr>
@@ -228,7 +220,6 @@
         </w:rPr>
         <w:t>out</w:t>
       </w:r>
-      <w:proofErr w:type="spellEnd"/>
       <w:r>
         <w:rPr>
           <w:rFonts w:hint="eastAsia"/>
@@ -260,23 +251,7 @@
           <w:rFonts w:hint="eastAsia"/>
           <w:szCs w:val="24"/>
         </w:rPr>
-        <w:t xml:space="preserve">measurement, including </w:t>
-      </w:r>
-      <w:proofErr w:type="spellStart"/>
-      <w:r>
-        <w:rPr>
-          <w:rFonts w:hint="eastAsia"/>
-          <w:szCs w:val="24"/>
-        </w:rPr>
-        <w:t>Vpp</w:t>
-      </w:r>
-      <w:proofErr w:type="spellEnd"/>
-      <w:r>
-        <w:rPr>
-          <w:rFonts w:hint="eastAsia"/>
-          <w:szCs w:val="24"/>
-        </w:rPr>
-        <w:t xml:space="preserve"> and maximum and minimum.</w:t>
+        <w:t>measurement, including Vpp and maximum and minimum.</w:t>
       </w:r>
     </w:p>
     <w:p>
@@ -338,8 +313,6 @@
                 <w:szCs w:val="24"/>
               </w:rPr>
             </w:pPr>
-            <w:proofErr w:type="spellStart"/>
-            <w:proofErr w:type="gramStart"/>
             <w:r>
               <w:rPr>
                 <w:szCs w:val="24"/>
@@ -361,8 +334,6 @@
               </w:rPr>
               <w:t>n,pp</w:t>
             </w:r>
-            <w:proofErr w:type="spellEnd"/>
-            <w:proofErr w:type="gramEnd"/>
             <w:r>
               <w:rPr>
                 <w:rFonts w:hint="eastAsia"/>
@@ -384,8 +355,6 @@
                 <w:szCs w:val="24"/>
               </w:rPr>
             </w:pPr>
-            <w:proofErr w:type="spellStart"/>
-            <w:proofErr w:type="gramStart"/>
             <w:r>
               <w:rPr>
                 <w:szCs w:val="24"/>
@@ -400,8 +369,6 @@
               </w:rPr>
               <w:t>out,pp</w:t>
             </w:r>
-            <w:proofErr w:type="spellEnd"/>
-            <w:proofErr w:type="gramEnd"/>
             <w:r>
               <w:rPr>
                 <w:rFonts w:hint="eastAsia"/>
@@ -916,7 +883,6 @@
     <w:p>
       <w:pPr>
         <w:rPr>
-          <w:rFonts w:hint="eastAsia"/>
           <w:szCs w:val="24"/>
         </w:rPr>
       </w:pPr>
@@ -947,8 +913,6 @@
         </w:rPr>
         <w:t>A=</w:t>
       </w:r>
-      <w:proofErr w:type="spellStart"/>
-      <w:proofErr w:type="gramStart"/>
       <w:r>
         <w:rPr>
           <w:szCs w:val="24"/>
@@ -962,15 +926,12 @@
         </w:rPr>
         <w:t>out,vpp</w:t>
       </w:r>
-      <w:proofErr w:type="spellEnd"/>
-      <w:proofErr w:type="gramEnd"/>
       <w:r>
         <w:rPr>
           <w:szCs w:val="24"/>
         </w:rPr>
         <w:t xml:space="preserve">/ </w:t>
       </w:r>
-      <w:proofErr w:type="spellStart"/>
       <w:r>
         <w:rPr>
           <w:szCs w:val="24"/>
@@ -991,7 +952,6 @@
         </w:rPr>
         <w:t>,vpp</w:t>
       </w:r>
-      <w:proofErr w:type="spellEnd"/>
     </w:p>
     <w:p>
       <w:pPr>
@@ -1134,15 +1094,7 @@
           <w:rFonts w:hint="eastAsia"/>
           <w:szCs w:val="24"/>
         </w:rPr>
-        <w:t xml:space="preserve"> and </w:t>
-      </w:r>
-      <w:proofErr w:type="spellStart"/>
-      <w:r>
-        <w:rPr>
-          <w:rFonts w:hint="eastAsia"/>
-          <w:szCs w:val="24"/>
-        </w:rPr>
-        <w:t>v</w:t>
+        <w:t xml:space="preserve"> and v</w:t>
       </w:r>
       <w:r>
         <w:rPr>
@@ -1152,7 +1104,6 @@
         </w:rPr>
         <w:t>out</w:t>
       </w:r>
-      <w:proofErr w:type="spellEnd"/>
       <w:r>
         <w:rPr>
           <w:rFonts w:hint="eastAsia"/>
@@ -1184,23 +1135,7 @@
           <w:rFonts w:hint="eastAsia"/>
           <w:szCs w:val="24"/>
         </w:rPr>
-        <w:t xml:space="preserve">measurement, including </w:t>
-      </w:r>
-      <w:proofErr w:type="spellStart"/>
-      <w:r>
-        <w:rPr>
-          <w:rFonts w:hint="eastAsia"/>
-          <w:szCs w:val="24"/>
-        </w:rPr>
-        <w:t>Vpp</w:t>
-      </w:r>
-      <w:proofErr w:type="spellEnd"/>
-      <w:r>
-        <w:rPr>
-          <w:rFonts w:hint="eastAsia"/>
-          <w:szCs w:val="24"/>
-        </w:rPr>
-        <w:t xml:space="preserve"> and maximum and minimum.</w:t>
+        <w:t>measurement, including Vpp and maximum and minimum.</w:t>
       </w:r>
     </w:p>
     <w:p>
@@ -1332,8 +1267,6 @@
                 <w:szCs w:val="24"/>
               </w:rPr>
             </w:pPr>
-            <w:proofErr w:type="spellStart"/>
-            <w:proofErr w:type="gramStart"/>
             <w:r>
               <w:rPr>
                 <w:szCs w:val="24"/>
@@ -1355,8 +1288,6 @@
               </w:rPr>
               <w:t>n,pp</w:t>
             </w:r>
-            <w:proofErr w:type="spellEnd"/>
-            <w:proofErr w:type="gramEnd"/>
             <w:r>
               <w:rPr>
                 <w:rFonts w:hint="eastAsia"/>
@@ -1378,8 +1309,6 @@
                 <w:szCs w:val="24"/>
               </w:rPr>
             </w:pPr>
-            <w:proofErr w:type="spellStart"/>
-            <w:proofErr w:type="gramStart"/>
             <w:r>
               <w:rPr>
                 <w:szCs w:val="24"/>
@@ -1394,8 +1323,6 @@
               </w:rPr>
               <w:t>out,pp</w:t>
             </w:r>
-            <w:proofErr w:type="spellEnd"/>
-            <w:proofErr w:type="gramEnd"/>
             <w:r>
               <w:rPr>
                 <w:rFonts w:hint="eastAsia"/>
@@ -1747,7 +1674,6 @@
     <w:p>
       <w:pPr>
         <w:rPr>
-          <w:rFonts w:hint="eastAsia"/>
           <w:szCs w:val="24"/>
         </w:rPr>
       </w:pPr>
@@ -1808,7 +1734,6 @@
     <w:p>
       <w:pPr>
         <w:rPr>
-          <w:rFonts w:hint="eastAsia"/>
           <w:szCs w:val="24"/>
         </w:rPr>
       </w:pPr>
@@ -1859,7 +1784,6 @@
     <w:p>
       <w:pPr>
         <w:rPr>
-          <w:rFonts w:hint="eastAsia"/>
           <w:szCs w:val="24"/>
         </w:rPr>
       </w:pPr>
@@ -1878,8 +1802,6 @@
         <w:lastRenderedPageBreak/>
         <w:t>A=</w:t>
       </w:r>
-      <w:proofErr w:type="spellStart"/>
-      <w:proofErr w:type="gramStart"/>
       <w:r>
         <w:rPr>
           <w:szCs w:val="24"/>
@@ -1893,15 +1815,12 @@
         </w:rPr>
         <w:t>out,vpp</w:t>
       </w:r>
-      <w:proofErr w:type="spellEnd"/>
-      <w:proofErr w:type="gramEnd"/>
       <w:r>
         <w:rPr>
           <w:szCs w:val="24"/>
         </w:rPr>
         <w:t xml:space="preserve">/ </w:t>
       </w:r>
-      <w:proofErr w:type="spellStart"/>
       <w:r>
         <w:rPr>
           <w:szCs w:val="24"/>
@@ -1922,7 +1841,6 @@
         </w:rPr>
         <w:t>,vpp</w:t>
       </w:r>
-      <w:proofErr w:type="spellEnd"/>
     </w:p>
     <w:p>
       <w:pPr>
@@ -2216,7 +2134,6 @@
               </w:rPr>
               <w:t>in</w:t>
             </w:r>
-            <w:proofErr w:type="gramStart"/>
             <w:r>
               <w:rPr>
                 <w:rFonts w:hint="eastAsia"/>
@@ -2225,7 +2142,6 @@
               </w:rPr>
               <w:t>1,pp</w:t>
             </w:r>
-            <w:proofErr w:type="gramEnd"/>
             <w:r>
               <w:rPr>
                 <w:rFonts w:hint="eastAsia"/>
@@ -2259,18 +2175,8 @@
                 <w:szCs w:val="24"/>
                 <w:vertAlign w:val="subscript"/>
               </w:rPr>
-              <w:t>in</w:t>
-            </w:r>
-            <w:proofErr w:type="gramStart"/>
-            <w:r>
-              <w:rPr>
-                <w:rFonts w:hint="eastAsia"/>
-                <w:szCs w:val="24"/>
-                <w:vertAlign w:val="subscript"/>
-              </w:rPr>
-              <w:t>2,pp</w:t>
-            </w:r>
-            <w:proofErr w:type="gramEnd"/>
+              <w:t>in2,pp</w:t>
+            </w:r>
             <w:r>
               <w:rPr>
                 <w:rFonts w:hint="eastAsia"/>
@@ -2298,8 +2204,6 @@
               </w:rPr>
               <w:t xml:space="preserve">Measured </w:t>
             </w:r>
-            <w:proofErr w:type="spellStart"/>
-            <w:proofErr w:type="gramStart"/>
             <w:r>
               <w:rPr>
                 <w:rFonts w:hint="eastAsia"/>
@@ -2315,8 +2219,6 @@
               </w:rPr>
               <w:t>out,pp</w:t>
             </w:r>
-            <w:proofErr w:type="spellEnd"/>
-            <w:proofErr w:type="gramEnd"/>
             <w:r>
               <w:rPr>
                 <w:rFonts w:hint="eastAsia"/>
@@ -2355,27 +2257,16 @@
                 <w:rFonts w:hint="eastAsia"/>
                 <w:szCs w:val="24"/>
               </w:rPr>
-              <w:t xml:space="preserve"> </w:t>
-            </w:r>
-            <w:proofErr w:type="spellStart"/>
-            <w:proofErr w:type="gramStart"/>
+              <w:t xml:space="preserve"> v</w:t>
+            </w:r>
             <w:r>
               <w:rPr>
                 <w:rFonts w:hint="eastAsia"/>
                 <w:szCs w:val="24"/>
-              </w:rPr>
-              <w:t>v</w:t>
-            </w:r>
-            <w:r>
-              <w:rPr>
-                <w:rFonts w:hint="eastAsia"/>
-                <w:szCs w:val="24"/>
                 <w:vertAlign w:val="subscript"/>
               </w:rPr>
               <w:t>out,pp</w:t>
             </w:r>
-            <w:proofErr w:type="spellEnd"/>
-            <w:proofErr w:type="gramEnd"/>
             <w:r>
               <w:rPr>
                 <w:rFonts w:hint="eastAsia"/>
@@ -2897,15 +2788,7 @@
           <w:rFonts w:hint="eastAsia"/>
           <w:szCs w:val="24"/>
         </w:rPr>
-        <w:t xml:space="preserve">Please derive the equation for </w:t>
-      </w:r>
-      <w:proofErr w:type="spellStart"/>
-      <w:r>
-        <w:rPr>
-          <w:rFonts w:hint="eastAsia"/>
-          <w:szCs w:val="24"/>
-        </w:rPr>
-        <w:t>v</w:t>
+        <w:t>Please derive the equation for v</w:t>
       </w:r>
       <w:r>
         <w:rPr>
@@ -2915,7 +2798,6 @@
         </w:rPr>
         <w:t>out</w:t>
       </w:r>
-      <w:proofErr w:type="spellEnd"/>
       <w:r>
         <w:rPr>
           <w:rFonts w:hint="eastAsia"/>
@@ -4035,13 +3917,121 @@
           <w:szCs w:val="24"/>
         </w:rPr>
       </w:pPr>
-    </w:p>
-    <w:p>
-      <w:pPr>
-        <w:rPr>
-          <w:szCs w:val="24"/>
-        </w:rPr>
-      </w:pPr>
+      <w:r>
+        <w:rPr>
+          <w:noProof/>
+        </w:rPr>
+        <w:drawing>
+          <wp:inline distT="0" distB="0" distL="0" distR="0" wp14:anchorId="1C7EDAAC" wp14:editId="5DEEB9C2">
+            <wp:extent cx="6645910" cy="3738245"/>
+            <wp:effectExtent l="0" t="0" r="2540" b="0"/>
+            <wp:docPr id="20" name="圖片 20" descr="未提供說明。"/>
+            <wp:cNvGraphicFramePr>
+              <a:graphicFrameLocks xmlns:a="http://schemas.openxmlformats.org/drawingml/2006/main" noChangeAspect="1"/>
+            </wp:cNvGraphicFramePr>
+            <a:graphic xmlns:a="http://schemas.openxmlformats.org/drawingml/2006/main">
+              <a:graphicData uri="http://schemas.openxmlformats.org/drawingml/2006/picture">
+                <pic:pic xmlns:pic="http://schemas.openxmlformats.org/drawingml/2006/picture">
+                  <pic:nvPicPr>
+                    <pic:cNvPr id="0" name="Picture 1" descr="未提供說明。"/>
+                    <pic:cNvPicPr>
+                      <a:picLocks noChangeAspect="1" noChangeArrowheads="1"/>
+                    </pic:cNvPicPr>
+                  </pic:nvPicPr>
+                  <pic:blipFill>
+                    <a:blip r:embed="rId19" cstate="print">
+                      <a:extLst>
+                        <a:ext uri="{28A0092B-C50C-407E-A947-70E740481C1C}">
+                          <a14:useLocalDpi xmlns:a14="http://schemas.microsoft.com/office/drawing/2010/main" val="0"/>
+                        </a:ext>
+                      </a:extLst>
+                    </a:blip>
+                    <a:srcRect/>
+                    <a:stretch>
+                      <a:fillRect/>
+                    </a:stretch>
+                  </pic:blipFill>
+                  <pic:spPr bwMode="auto">
+                    <a:xfrm>
+                      <a:off x="0" y="0"/>
+                      <a:ext cx="6645910" cy="3738245"/>
+                    </a:xfrm>
+                    <a:prstGeom prst="rect">
+                      <a:avLst/>
+                    </a:prstGeom>
+                    <a:noFill/>
+                    <a:ln>
+                      <a:noFill/>
+                    </a:ln>
+                  </pic:spPr>
+                </pic:pic>
+              </a:graphicData>
+            </a:graphic>
+          </wp:inline>
+        </w:drawing>
+      </w:r>
+    </w:p>
+    <w:p>
+      <w:pPr>
+        <w:rPr>
+          <w:rFonts w:hint="eastAsia"/>
+          <w:szCs w:val="24"/>
+        </w:rPr>
+      </w:pPr>
+      <w:r>
+        <w:rPr>
+          <w:noProof/>
+        </w:rPr>
+        <w:lastRenderedPageBreak/>
+        <w:drawing>
+          <wp:inline distT="0" distB="0" distL="0" distR="0" wp14:anchorId="4BA64051" wp14:editId="79777928">
+            <wp:extent cx="6645910" cy="3738245"/>
+            <wp:effectExtent l="0" t="0" r="2540" b="0"/>
+            <wp:docPr id="21" name="圖片 21" descr="未提供說明。"/>
+            <wp:cNvGraphicFramePr>
+              <a:graphicFrameLocks xmlns:a="http://schemas.openxmlformats.org/drawingml/2006/main" noChangeAspect="1"/>
+            </wp:cNvGraphicFramePr>
+            <a:graphic xmlns:a="http://schemas.openxmlformats.org/drawingml/2006/main">
+              <a:graphicData uri="http://schemas.openxmlformats.org/drawingml/2006/picture">
+                <pic:pic xmlns:pic="http://schemas.openxmlformats.org/drawingml/2006/picture">
+                  <pic:nvPicPr>
+                    <pic:cNvPr id="0" name="Picture 3" descr="未提供說明。"/>
+                    <pic:cNvPicPr>
+                      <a:picLocks noChangeAspect="1" noChangeArrowheads="1"/>
+                    </pic:cNvPicPr>
+                  </pic:nvPicPr>
+                  <pic:blipFill>
+                    <a:blip r:embed="rId20" cstate="print">
+                      <a:extLst>
+                        <a:ext uri="{28A0092B-C50C-407E-A947-70E740481C1C}">
+                          <a14:useLocalDpi xmlns:a14="http://schemas.microsoft.com/office/drawing/2010/main" val="0"/>
+                        </a:ext>
+                      </a:extLst>
+                    </a:blip>
+                    <a:srcRect/>
+                    <a:stretch>
+                      <a:fillRect/>
+                    </a:stretch>
+                  </pic:blipFill>
+                  <pic:spPr bwMode="auto">
+                    <a:xfrm>
+                      <a:off x="0" y="0"/>
+                      <a:ext cx="6645910" cy="3738245"/>
+                    </a:xfrm>
+                    <a:prstGeom prst="rect">
+                      <a:avLst/>
+                    </a:prstGeom>
+                    <a:noFill/>
+                    <a:ln>
+                      <a:noFill/>
+                    </a:ln>
+                  </pic:spPr>
+                </pic:pic>
+              </a:graphicData>
+            </a:graphic>
+          </wp:inline>
+        </w:drawing>
+      </w:r>
     </w:p>
     <w:p>
       <w:pPr>
@@ -4091,7 +4081,6 @@
     <w:p>
       <w:pPr>
         <w:rPr>
-          <w:rFonts w:hint="eastAsia"/>
           <w:szCs w:val="24"/>
         </w:rPr>
       </w:pPr>
@@ -4320,7 +4309,7 @@
                           </pic:cNvPicPr>
                         </pic:nvPicPr>
                         <pic:blipFill>
-                          <a:blip r:embed="rId19" cstate="print">
+                          <a:blip r:embed="rId21" cstate="print">
                             <a:extLst>
                               <a:ext uri="{28A0092B-C50C-407E-A947-70E740481C1C}">
                                 <a14:useLocalDpi xmlns:a14="http://schemas.microsoft.com/office/drawing/2010/main" val="0"/>
@@ -4417,7 +4406,7 @@
                   <o:lock v:ext="edit" aspectratio="t"/>
                 </v:shapetype>
                 <v:shape id="圖片 44" o:spid="_x0000_s1027" type="#_x0000_t75" style="position:absolute;width:37261;height:16370;visibility:visible;mso-wrap-style:square" o:gfxdata="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">
-                  <v:imagedata r:id="rId20" o:title=""/>
+                  <v:imagedata r:id="rId22" o:title=""/>
                 </v:shape>
                 <v:shapetype id="_x0000_t202" coordsize="21600,21600" o:spt="202" path="m,l,21600r21600,l21600,xe">
                   <v:stroke joinstyle="miter"/>
@@ -4760,8 +4749,6 @@
             <w:tcW w:w="2615" w:type="dxa"/>
           </w:tcPr>
           <w:p>
-            <w:proofErr w:type="spellStart"/>
-            <w:proofErr w:type="gramStart"/>
             <w:r>
               <w:rPr>
                 <w:rFonts w:eastAsia="新細明體" w:hint="eastAsia"/>
@@ -4789,18 +4776,7 @@
                 <w:szCs w:val="22"/>
                 <w:vertAlign w:val="subscript"/>
               </w:rPr>
-              <w:t>I</w:t>
-            </w:r>
-            <w:proofErr w:type="gramEnd"/>
-            <w:r>
-              <w:rPr>
-                <w:rFonts w:eastAsia="新細明體"/>
-                <w:color w:val="000000"/>
-                <w:sz w:val="22"/>
-                <w:szCs w:val="22"/>
-                <w:vertAlign w:val="subscript"/>
-              </w:rPr>
-              <w:t>,</w:t>
+              <w:t>I,</w:t>
             </w:r>
             <w:r>
               <w:rPr>
@@ -4812,7 +4788,6 @@
               </w:rPr>
               <w:t>pp</w:t>
             </w:r>
-            <w:proofErr w:type="spellEnd"/>
             <w:r>
               <w:rPr>
                 <w:rFonts w:eastAsia="新細明體"/>
@@ -4877,8 +4852,6 @@
                 <w:szCs w:val="22"/>
               </w:rPr>
             </w:pPr>
-            <w:proofErr w:type="spellStart"/>
-            <w:proofErr w:type="gramStart"/>
             <w:r>
               <w:rPr>
                 <w:rFonts w:eastAsia="新細明體" w:hint="eastAsia"/>
@@ -4898,8 +4871,6 @@
               </w:rPr>
               <w:t>o,pp</w:t>
             </w:r>
-            <w:proofErr w:type="spellEnd"/>
-            <w:proofErr w:type="gramEnd"/>
             <w:r>
               <w:rPr>
                 <w:rFonts w:eastAsia="新細明體"/>
@@ -4970,7 +4941,6 @@
               </w:rPr>
               <w:t>V</w:t>
             </w:r>
-            <w:proofErr w:type="gramStart"/>
             <w:r>
               <w:rPr>
                 <w:rFonts w:eastAsia="新細明體"/>
@@ -4991,7 +4961,6 @@
               </w:rPr>
               <w:t>pp</w:t>
             </w:r>
-            <w:proofErr w:type="gramEnd"/>
             <w:r>
               <w:rPr>
                 <w:rFonts w:eastAsia="新細明體"/>
@@ -5076,9 +5045,24 @@
         <w:rPr>
           <w:rFonts w:hint="eastAsia"/>
         </w:rPr>
-        <w:t xml:space="preserve">k Hz </w:t>
-      </w:r>
-      <w:proofErr w:type="gramStart"/>
+        <w:t>k Hz V</w:t>
+      </w:r>
+      <w:r>
+        <w:rPr>
+          <w:rFonts w:hint="eastAsia"/>
+          <w:vertAlign w:val="subscript"/>
+        </w:rPr>
+        <w:t>in</w:t>
+      </w:r>
+      <w:r>
+        <w:rPr>
+          <w:rFonts w:hint="eastAsia"/>
+        </w:rPr>
+        <w:t xml:space="preserve"> ,</w:t>
+      </w:r>
+      <w:r>
+        <w:t xml:space="preserve"> </w:t>
+      </w:r>
       <w:r>
         <w:rPr>
           <w:rFonts w:hint="eastAsia"/>
@@ -5087,22 +5071,20 @@
       </w:r>
       <w:r>
         <w:rPr>
-          <w:rFonts w:hint="eastAsia"/>
           <w:vertAlign w:val="subscript"/>
         </w:rPr>
-        <w:t>in</w:t>
-      </w:r>
-      <w:r>
-        <w:rPr>
-          <w:rFonts w:hint="eastAsia"/>
-        </w:rPr>
-        <w:t xml:space="preserve"> ,</w:t>
-      </w:r>
-      <w:proofErr w:type="gramEnd"/>
-      <w:r>
+        <w:t>1,</w:t>
+      </w:r>
+      <w:r>
+        <w:rPr>
+          <w:rFonts w:hint="eastAsia"/>
+        </w:rPr>
         <w:t xml:space="preserve"> </w:t>
       </w:r>
       <w:r>
+        <w:t xml:space="preserve">and </w:t>
+      </w:r>
+      <w:r>
         <w:rPr>
           <w:rFonts w:hint="eastAsia"/>
         </w:rPr>
@@ -5112,36 +5094,7 @@
         <w:rPr>
           <w:vertAlign w:val="subscript"/>
         </w:rPr>
-        <w:t>1,</w:t>
-      </w:r>
-      <w:r>
-        <w:rPr>
-          <w:rFonts w:hint="eastAsia"/>
-        </w:rPr>
-        <w:t xml:space="preserve"> </w:t>
-      </w:r>
-      <w:r>
-        <w:t xml:space="preserve">and </w:t>
-      </w:r>
-      <w:proofErr w:type="spellStart"/>
-      <w:r>
-        <w:rPr>
-          <w:rFonts w:hint="eastAsia"/>
-        </w:rPr>
-        <w:t>V</w:t>
-      </w:r>
-      <w:r>
-        <w:rPr>
-          <w:vertAlign w:val="subscript"/>
-        </w:rPr>
-        <w:t>out</w:t>
-      </w:r>
-      <w:proofErr w:type="spellEnd"/>
-      <w:r>
-        <w:rPr>
-          <w:vertAlign w:val="subscript"/>
-        </w:rPr>
-        <w:t xml:space="preserve"> </w:t>
+        <w:t xml:space="preserve">out </w:t>
       </w:r>
       <w:r>
         <w:rPr>
@@ -5185,7 +5138,7 @@
                     </pic:cNvPicPr>
                   </pic:nvPicPr>
                   <pic:blipFill>
-                    <a:blip r:embed="rId21">
+                    <a:blip r:embed="rId23">
                       <a:extLst>
                         <a:ext uri="{28A0092B-C50C-407E-A947-70E740481C1C}">
                           <a14:useLocalDpi xmlns:a14="http://schemas.microsoft.com/office/drawing/2010/main" val="0"/>
@@ -5228,7 +5181,6 @@
         </w:rPr>
         <w:t xml:space="preserve">k Hz </w:t>
       </w:r>
-      <w:proofErr w:type="gramStart"/>
       <w:r>
         <w:rPr>
           <w:rFonts w:hint="eastAsia"/>
@@ -5248,7 +5200,6 @@
         </w:rPr>
         <w:t xml:space="preserve"> ,</w:t>
       </w:r>
-      <w:proofErr w:type="gramEnd"/>
       <w:r>
         <w:t xml:space="preserve"> </w:t>
       </w:r>
@@ -5273,7 +5224,6 @@
       <w:r>
         <w:t xml:space="preserve">and </w:t>
       </w:r>
-      <w:proofErr w:type="spellStart"/>
       <w:r>
         <w:rPr>
           <w:rFonts w:hint="eastAsia"/>
@@ -5284,14 +5234,7 @@
         <w:rPr>
           <w:vertAlign w:val="subscript"/>
         </w:rPr>
-        <w:t>out</w:t>
-      </w:r>
-      <w:proofErr w:type="spellEnd"/>
-      <w:r>
-        <w:rPr>
-          <w:vertAlign w:val="subscript"/>
-        </w:rPr>
-        <w:t xml:space="preserve"> </w:t>
+        <w:t xml:space="preserve">out </w:t>
       </w:r>
       <w:r>
         <w:rPr>
@@ -5341,7 +5284,7 @@
                     </pic:cNvPicPr>
                   </pic:nvPicPr>
                   <pic:blipFill>
-                    <a:blip r:embed="rId22">
+                    <a:blip r:embed="rId24">
                       <a:extLst>
                         <a:ext uri="{28A0092B-C50C-407E-A947-70E740481C1C}">
                           <a14:useLocalDpi xmlns:a14="http://schemas.microsoft.com/office/drawing/2010/main" val="0"/>
@@ -5406,7 +5349,7 @@
                     <pic:cNvPicPr/>
                   </pic:nvPicPr>
                   <pic:blipFill rotWithShape="1">
-                    <a:blip r:embed="rId23">
+                    <a:blip r:embed="rId25">
                       <a:extLst>
                         <a:ext uri="{28A0092B-C50C-407E-A947-70E740481C1C}">
                           <a14:useLocalDpi xmlns:a14="http://schemas.microsoft.com/office/drawing/2010/main" val="0"/>
@@ -5518,7 +5461,7 @@
                     </pic:cNvPicPr>
                   </pic:nvPicPr>
                   <pic:blipFill>
-                    <a:blip r:embed="rId24">
+                    <a:blip r:embed="rId26">
                       <a:extLst>
                         <a:ext uri="{28A0092B-C50C-407E-A947-70E740481C1C}">
                           <a14:useLocalDpi xmlns:a14="http://schemas.microsoft.com/office/drawing/2010/main" val="0"/>
@@ -5586,7 +5529,7 @@
                     <pic:cNvPicPr/>
                   </pic:nvPicPr>
                   <pic:blipFill>
-                    <a:blip r:embed="rId25">
+                    <a:blip r:embed="rId27">
                       <a:extLst>
                         <a:ext uri="{28A0092B-C50C-407E-A947-70E740481C1C}">
                           <a14:useLocalDpi xmlns:a14="http://schemas.microsoft.com/office/drawing/2010/main" val="0"/>
@@ -5685,7 +5628,7 @@
                     </pic:cNvPicPr>
                   </pic:nvPicPr>
                   <pic:blipFill>
-                    <a:blip r:embed="rId26">
+                    <a:blip r:embed="rId28">
                       <a:extLst>
                         <a:ext uri="{28A0092B-C50C-407E-A947-70E740481C1C}">
                           <a14:useLocalDpi xmlns:a14="http://schemas.microsoft.com/office/drawing/2010/main" val="0"/>
@@ -5880,162 +5823,6 @@
                 <pic:pic xmlns:pic="http://schemas.openxmlformats.org/drawingml/2006/picture">
                   <pic:nvPicPr>
                     <pic:cNvPr id="0" name="Picture 17" descr="未提供說明。"/>
-                    <pic:cNvPicPr>
-                      <a:picLocks noChangeAspect="1" noChangeArrowheads="1"/>
-                    </pic:cNvPicPr>
-                  </pic:nvPicPr>
-                  <pic:blipFill>
-                    <a:blip r:embed="rId27" cstate="print">
-                      <a:extLst>
-                        <a:ext uri="{28A0092B-C50C-407E-A947-70E740481C1C}">
-                          <a14:useLocalDpi xmlns:a14="http://schemas.microsoft.com/office/drawing/2010/main" val="0"/>
-                        </a:ext>
-                      </a:extLst>
-                    </a:blip>
-                    <a:srcRect/>
-                    <a:stretch>
-                      <a:fillRect/>
-                    </a:stretch>
-                  </pic:blipFill>
-                  <pic:spPr bwMode="auto">
-                    <a:xfrm>
-                      <a:off x="0" y="0"/>
-                      <a:ext cx="6645910" cy="3738245"/>
-                    </a:xfrm>
-                    <a:prstGeom prst="rect">
-                      <a:avLst/>
-                    </a:prstGeom>
-                    <a:noFill/>
-                    <a:ln>
-                      <a:noFill/>
-                    </a:ln>
-                  </pic:spPr>
-                </pic:pic>
-              </a:graphicData>
-            </a:graphic>
-          </wp:inline>
-        </w:drawing>
-      </w:r>
-    </w:p>
-    <w:p>
-      <w:pPr>
-        <w:rPr>
-          <w:rFonts w:hint="eastAsia"/>
-          <w:szCs w:val="24"/>
-        </w:rPr>
-      </w:pPr>
-      <w:r>
-        <w:rPr>
-          <w:noProof/>
-        </w:rPr>
-        <w:drawing>
-          <wp:inline distT="0" distB="0" distL="0" distR="0" wp14:anchorId="4D5733E5" wp14:editId="14591BEC">
-            <wp:extent cx="6645910" cy="3738245"/>
-            <wp:effectExtent l="0" t="0" r="2540" b="0"/>
-            <wp:docPr id="27" name="圖片 27" descr="未提供說明。"/>
-            <wp:cNvGraphicFramePr>
-              <a:graphicFrameLocks xmlns:a="http://schemas.openxmlformats.org/drawingml/2006/main" noChangeAspect="1"/>
-            </wp:cNvGraphicFramePr>
-            <a:graphic xmlns:a="http://schemas.openxmlformats.org/drawingml/2006/main">
-              <a:graphicData uri="http://schemas.openxmlformats.org/drawingml/2006/picture">
-                <pic:pic xmlns:pic="http://schemas.openxmlformats.org/drawingml/2006/picture">
-                  <pic:nvPicPr>
-                    <pic:cNvPr id="0" name="Picture 19" descr="未提供說明。"/>
-                    <pic:cNvPicPr>
-                      <a:picLocks noChangeAspect="1" noChangeArrowheads="1"/>
-                    </pic:cNvPicPr>
-                  </pic:nvPicPr>
-                  <pic:blipFill>
-                    <a:blip r:embed="rId28" cstate="print">
-                      <a:extLst>
-                        <a:ext uri="{28A0092B-C50C-407E-A947-70E740481C1C}">
-                          <a14:useLocalDpi xmlns:a14="http://schemas.microsoft.com/office/drawing/2010/main" val="0"/>
-                        </a:ext>
-                      </a:extLst>
-                    </a:blip>
-                    <a:srcRect/>
-                    <a:stretch>
-                      <a:fillRect/>
-                    </a:stretch>
-                  </pic:blipFill>
-                  <pic:spPr bwMode="auto">
-                    <a:xfrm>
-                      <a:off x="0" y="0"/>
-                      <a:ext cx="6645910" cy="3738245"/>
-                    </a:xfrm>
-                    <a:prstGeom prst="rect">
-                      <a:avLst/>
-                    </a:prstGeom>
-                    <a:noFill/>
-                    <a:ln>
-                      <a:noFill/>
-                    </a:ln>
-                  </pic:spPr>
-                </pic:pic>
-              </a:graphicData>
-            </a:graphic>
-          </wp:inline>
-        </w:drawing>
-      </w:r>
-    </w:p>
-    <w:p>
-      <w:pPr>
-        <w:rPr>
-          <w:szCs w:val="24"/>
-        </w:rPr>
-      </w:pPr>
-    </w:p>
-    <w:p>
-      <w:pPr>
-        <w:rPr>
-          <w:szCs w:val="24"/>
-        </w:rPr>
-      </w:pPr>
-      <w:r>
-        <w:rPr>
-          <w:rFonts w:hint="eastAsia"/>
-          <w:szCs w:val="24"/>
-        </w:rPr>
-        <w:t>F</w:t>
-      </w:r>
-      <w:r>
-        <w:rPr>
-          <w:szCs w:val="24"/>
-        </w:rPr>
-        <w:t>irst circuit with 300kHz sine wave:</w:t>
-      </w:r>
-    </w:p>
-    <w:p>
-      <w:pPr>
-        <w:rPr>
-          <w:szCs w:val="24"/>
-        </w:rPr>
-      </w:pPr>
-    </w:p>
-    <w:p>
-      <w:pPr>
-        <w:rPr>
-          <w:szCs w:val="24"/>
-        </w:rPr>
-      </w:pPr>
-      <w:r>
-        <w:rPr>
-          <w:noProof/>
-        </w:rPr>
-        <w:lastRenderedPageBreak/>
-        <w:drawing>
-          <wp:inline distT="0" distB="0" distL="0" distR="0" wp14:anchorId="30FBB3B1" wp14:editId="66D82F7B">
-            <wp:extent cx="6645910" cy="3738245"/>
-            <wp:effectExtent l="0" t="0" r="2540" b="0"/>
-            <wp:docPr id="24" name="圖片 24" descr="未提供說明。"/>
-            <wp:cNvGraphicFramePr>
-              <a:graphicFrameLocks xmlns:a="http://schemas.openxmlformats.org/drawingml/2006/main" noChangeAspect="1"/>
-            </wp:cNvGraphicFramePr>
-            <a:graphic xmlns:a="http://schemas.openxmlformats.org/drawingml/2006/main">
-              <a:graphicData uri="http://schemas.openxmlformats.org/drawingml/2006/picture">
-                <pic:pic xmlns:pic="http://schemas.openxmlformats.org/drawingml/2006/picture">
-                  <pic:nvPicPr>
-                    <pic:cNvPr id="0" name="Picture 13" descr="未提供說明。"/>
                     <pic:cNvPicPr>
                       <a:picLocks noChangeAspect="1" noChangeArrowheads="1"/>
                     </pic:cNvPicPr>
@@ -6084,10 +5871,10 @@
           <w:noProof/>
         </w:rPr>
         <w:drawing>
-          <wp:inline distT="0" distB="0" distL="0" distR="0" wp14:anchorId="1670EE07" wp14:editId="44BB6BE0">
+          <wp:inline distT="0" distB="0" distL="0" distR="0" wp14:anchorId="4D5733E5" wp14:editId="14591BEC">
             <wp:extent cx="6645910" cy="3738245"/>
             <wp:effectExtent l="0" t="0" r="2540" b="0"/>
-            <wp:docPr id="25" name="圖片 25" descr="未提供說明。"/>
+            <wp:docPr id="27" name="圖片 27" descr="未提供說明。"/>
             <wp:cNvGraphicFramePr>
               <a:graphicFrameLocks xmlns:a="http://schemas.openxmlformats.org/drawingml/2006/main" noChangeAspect="1"/>
             </wp:cNvGraphicFramePr>
@@ -6095,7 +5882,7 @@
               <a:graphicData uri="http://schemas.openxmlformats.org/drawingml/2006/picture">
                 <pic:pic xmlns:pic="http://schemas.openxmlformats.org/drawingml/2006/picture">
                   <pic:nvPicPr>
-                    <pic:cNvPr id="0" name="Picture 15" descr="未提供說明。"/>
+                    <pic:cNvPr id="0" name="Picture 19" descr="未提供說明。"/>
                     <pic:cNvPicPr>
                       <a:picLocks noChangeAspect="1" noChangeArrowheads="1"/>
                     </pic:cNvPicPr>
@@ -6136,41 +5923,28 @@
     <w:p>
       <w:pPr>
         <w:rPr>
-          <w:rFonts w:hint="eastAsia"/>
-          <w:szCs w:val="24"/>
-        </w:rPr>
-      </w:pPr>
-    </w:p>
-    <w:p>
-      <w:pPr>
-        <w:rPr>
-          <w:szCs w:val="24"/>
-        </w:rPr>
-      </w:pPr>
-      <w:r>
-        <w:rPr>
-          <w:rFonts w:hint="eastAsia"/>
-          <w:szCs w:val="24"/>
-        </w:rPr>
-        <w:t>S</w:t>
-      </w:r>
-      <w:r>
-        <w:rPr>
-          <w:szCs w:val="24"/>
-        </w:rPr>
-        <w:t xml:space="preserve">econd circuit, </w:t>
-      </w:r>
-      <w:r>
-        <w:rPr>
-          <w:szCs w:val="24"/>
-        </w:rPr>
-        <w:t xml:space="preserve">which is the one </w:t>
-      </w:r>
-      <w:r>
-        <w:rPr>
-          <w:szCs w:val="24"/>
-        </w:rPr>
-        <w:t>without the operational amplifier:</w:t>
+          <w:szCs w:val="24"/>
+        </w:rPr>
+      </w:pPr>
+    </w:p>
+    <w:p>
+      <w:pPr>
+        <w:rPr>
+          <w:szCs w:val="24"/>
+        </w:rPr>
+      </w:pPr>
+      <w:r>
+        <w:rPr>
+          <w:rFonts w:hint="eastAsia"/>
+          <w:szCs w:val="24"/>
+        </w:rPr>
+        <w:t>F</w:t>
+      </w:r>
+      <w:r>
+        <w:rPr>
+          <w:szCs w:val="24"/>
+        </w:rPr>
+        <w:t>irst circuit with 300kHz sine wave:</w:t>
       </w:r>
     </w:p>
     <w:p>
@@ -6192,10 +5966,10 @@
         </w:rPr>
         <w:lastRenderedPageBreak/>
         <w:drawing>
-          <wp:inline distT="0" distB="0" distL="0" distR="0" wp14:anchorId="0510064A" wp14:editId="0D7EF2A3">
+          <wp:inline distT="0" distB="0" distL="0" distR="0" wp14:anchorId="30FBB3B1" wp14:editId="66D82F7B">
             <wp:extent cx="6645910" cy="3738245"/>
             <wp:effectExtent l="0" t="0" r="2540" b="0"/>
-            <wp:docPr id="28" name="圖片 28" descr="未提供說明。"/>
+            <wp:docPr id="24" name="圖片 24" descr="未提供說明。"/>
             <wp:cNvGraphicFramePr>
               <a:graphicFrameLocks xmlns:a="http://schemas.openxmlformats.org/drawingml/2006/main" noChangeAspect="1"/>
             </wp:cNvGraphicFramePr>
@@ -6203,7 +5977,7 @@
               <a:graphicData uri="http://schemas.openxmlformats.org/drawingml/2006/picture">
                 <pic:pic xmlns:pic="http://schemas.openxmlformats.org/drawingml/2006/picture">
                   <pic:nvPicPr>
-                    <pic:cNvPr id="0" name="Picture 21" descr="未提供說明。"/>
+                    <pic:cNvPr id="0" name="Picture 13" descr="未提供說明。"/>
                     <pic:cNvPicPr>
                       <a:picLocks noChangeAspect="1" noChangeArrowheads="1"/>
                     </pic:cNvPicPr>
@@ -6244,7 +6018,6 @@
     <w:p>
       <w:pPr>
         <w:rPr>
-          <w:rFonts w:hint="eastAsia"/>
           <w:szCs w:val="24"/>
         </w:rPr>
       </w:pPr>
@@ -6253,10 +6026,10 @@
           <w:noProof/>
         </w:rPr>
         <w:drawing>
-          <wp:inline distT="0" distB="0" distL="0" distR="0" wp14:anchorId="2FCB2019" wp14:editId="40855528">
+          <wp:inline distT="0" distB="0" distL="0" distR="0" wp14:anchorId="1670EE07" wp14:editId="44BB6BE0">
             <wp:extent cx="6645910" cy="3738245"/>
             <wp:effectExtent l="0" t="0" r="2540" b="0"/>
-            <wp:docPr id="29" name="圖片 29" descr="未提供說明。"/>
+            <wp:docPr id="25" name="圖片 25" descr="未提供說明。"/>
             <wp:cNvGraphicFramePr>
               <a:graphicFrameLocks xmlns:a="http://schemas.openxmlformats.org/drawingml/2006/main" noChangeAspect="1"/>
             </wp:cNvGraphicFramePr>
@@ -6264,7 +6037,7 @@
               <a:graphicData uri="http://schemas.openxmlformats.org/drawingml/2006/picture">
                 <pic:pic xmlns:pic="http://schemas.openxmlformats.org/drawingml/2006/picture">
                   <pic:nvPicPr>
-                    <pic:cNvPr id="0" name="Picture 23" descr="未提供說明。"/>
+                    <pic:cNvPr id="0" name="Picture 15" descr="未提供說明。"/>
                     <pic:cNvPicPr>
                       <a:picLocks noChangeAspect="1" noChangeArrowheads="1"/>
                     </pic:cNvPicPr>
@@ -6305,30 +6078,40 @@
     <w:p>
       <w:pPr>
         <w:rPr>
-          <w:rFonts w:hint="eastAsia"/>
-          <w:szCs w:val="24"/>
-        </w:rPr>
-      </w:pPr>
-    </w:p>
-    <w:p>
-      <w:pPr>
-        <w:rPr>
-          <w:rFonts w:hint="eastAsia"/>
-          <w:szCs w:val="24"/>
-        </w:rPr>
-      </w:pPr>
-      <w:r>
-        <w:rPr>
-          <w:rFonts w:hint="eastAsia"/>
-          <w:szCs w:val="24"/>
-        </w:rPr>
-        <w:t>T</w:t>
-      </w:r>
-      <w:r>
-        <w:rPr>
-          <w:szCs w:val="24"/>
-        </w:rPr>
-        <w:t>hird circuit:</w:t>
+          <w:szCs w:val="24"/>
+        </w:rPr>
+      </w:pPr>
+    </w:p>
+    <w:p>
+      <w:pPr>
+        <w:rPr>
+          <w:szCs w:val="24"/>
+        </w:rPr>
+      </w:pPr>
+      <w:r>
+        <w:rPr>
+          <w:rFonts w:hint="eastAsia"/>
+          <w:szCs w:val="24"/>
+        </w:rPr>
+        <w:t>S</w:t>
+      </w:r>
+      <w:r>
+        <w:rPr>
+          <w:szCs w:val="24"/>
+        </w:rPr>
+        <w:t xml:space="preserve">econd circuit, </w:t>
+      </w:r>
+      <w:r>
+        <w:rPr>
+          <w:szCs w:val="24"/>
+        </w:rPr>
+        <w:t xml:space="preserve">which is the one </w:t>
+      </w:r>
+      <w:r>
+        <w:rPr>
+          <w:szCs w:val="24"/>
+        </w:rPr>
+        <w:t>without the operational amplifier:</w:t>
       </w:r>
     </w:p>
     <w:p>
@@ -6350,10 +6133,10 @@
         </w:rPr>
         <w:lastRenderedPageBreak/>
         <w:drawing>
-          <wp:inline distT="0" distB="0" distL="0" distR="0" wp14:anchorId="06F490EE" wp14:editId="6F2DB27D">
+          <wp:inline distT="0" distB="0" distL="0" distR="0" wp14:anchorId="0510064A" wp14:editId="0D7EF2A3">
             <wp:extent cx="6645910" cy="3738245"/>
             <wp:effectExtent l="0" t="0" r="2540" b="0"/>
-            <wp:docPr id="22" name="圖片 22" descr="未提供說明。"/>
+            <wp:docPr id="28" name="圖片 28" descr="未提供說明。"/>
             <wp:cNvGraphicFramePr>
               <a:graphicFrameLocks xmlns:a="http://schemas.openxmlformats.org/drawingml/2006/main" noChangeAspect="1"/>
             </wp:cNvGraphicFramePr>
@@ -6361,7 +6144,7 @@
               <a:graphicData uri="http://schemas.openxmlformats.org/drawingml/2006/picture">
                 <pic:pic xmlns:pic="http://schemas.openxmlformats.org/drawingml/2006/picture">
                   <pic:nvPicPr>
-                    <pic:cNvPr id="0" name="Picture 9" descr="未提供說明。"/>
+                    <pic:cNvPr id="0" name="Picture 21" descr="未提供說明。"/>
                     <pic:cNvPicPr>
                       <a:picLocks noChangeAspect="1" noChangeArrowheads="1"/>
                     </pic:cNvPicPr>
@@ -6410,10 +6193,10 @@
           <w:noProof/>
         </w:rPr>
         <w:drawing>
-          <wp:inline distT="0" distB="0" distL="0" distR="0" wp14:anchorId="4E796486" wp14:editId="56E66C95">
+          <wp:inline distT="0" distB="0" distL="0" distR="0" wp14:anchorId="2FCB2019" wp14:editId="40855528">
             <wp:extent cx="6645910" cy="3738245"/>
             <wp:effectExtent l="0" t="0" r="2540" b="0"/>
-            <wp:docPr id="23" name="圖片 23" descr="未提供說明。"/>
+            <wp:docPr id="29" name="圖片 29" descr="未提供說明。"/>
             <wp:cNvGraphicFramePr>
               <a:graphicFrameLocks xmlns:a="http://schemas.openxmlformats.org/drawingml/2006/main" noChangeAspect="1"/>
             </wp:cNvGraphicFramePr>
@@ -6421,13 +6204,13 @@
               <a:graphicData uri="http://schemas.openxmlformats.org/drawingml/2006/picture">
                 <pic:pic xmlns:pic="http://schemas.openxmlformats.org/drawingml/2006/picture">
                   <pic:nvPicPr>
-                    <pic:cNvPr id="0" name="Picture 11" descr="未提供說明。"/>
+                    <pic:cNvPr id="0" name="Picture 23" descr="未提供說明。"/>
                     <pic:cNvPicPr>
                       <a:picLocks noChangeAspect="1" noChangeArrowheads="1"/>
                     </pic:cNvPicPr>
                   </pic:nvPicPr>
                   <pic:blipFill>
-                    <a:blip r:embed="rId30" cstate="print">
+                    <a:blip r:embed="rId34" cstate="print">
                       <a:extLst>
                         <a:ext uri="{28A0092B-C50C-407E-A947-70E740481C1C}">
                           <a14:useLocalDpi xmlns:a14="http://schemas.microsoft.com/office/drawing/2010/main" val="0"/>
@@ -6469,6 +6252,161 @@
     <w:p>
       <w:pPr>
         <w:rPr>
+          <w:szCs w:val="24"/>
+        </w:rPr>
+      </w:pPr>
+      <w:r>
+        <w:rPr>
+          <w:rFonts w:hint="eastAsia"/>
+          <w:szCs w:val="24"/>
+        </w:rPr>
+        <w:t>T</w:t>
+      </w:r>
+      <w:r>
+        <w:rPr>
+          <w:szCs w:val="24"/>
+        </w:rPr>
+        <w:t>hird circuit:</w:t>
+      </w:r>
+    </w:p>
+    <w:p>
+      <w:pPr>
+        <w:rPr>
+          <w:szCs w:val="24"/>
+        </w:rPr>
+      </w:pPr>
+    </w:p>
+    <w:p>
+      <w:pPr>
+        <w:rPr>
+          <w:szCs w:val="24"/>
+        </w:rPr>
+      </w:pPr>
+      <w:r>
+        <w:rPr>
+          <w:noProof/>
+        </w:rPr>
+        <w:lastRenderedPageBreak/>
+        <w:drawing>
+          <wp:inline distT="0" distB="0" distL="0" distR="0" wp14:anchorId="06F490EE" wp14:editId="6F2DB27D">
+            <wp:extent cx="6645910" cy="3738245"/>
+            <wp:effectExtent l="0" t="0" r="2540" b="0"/>
+            <wp:docPr id="22" name="圖片 22" descr="未提供說明。"/>
+            <wp:cNvGraphicFramePr>
+              <a:graphicFrameLocks xmlns:a="http://schemas.openxmlformats.org/drawingml/2006/main" noChangeAspect="1"/>
+            </wp:cNvGraphicFramePr>
+            <a:graphic xmlns:a="http://schemas.openxmlformats.org/drawingml/2006/main">
+              <a:graphicData uri="http://schemas.openxmlformats.org/drawingml/2006/picture">
+                <pic:pic xmlns:pic="http://schemas.openxmlformats.org/drawingml/2006/picture">
+                  <pic:nvPicPr>
+                    <pic:cNvPr id="0" name="Picture 9" descr="未提供說明。"/>
+                    <pic:cNvPicPr>
+                      <a:picLocks noChangeAspect="1" noChangeArrowheads="1"/>
+                    </pic:cNvPicPr>
+                  </pic:nvPicPr>
+                  <pic:blipFill>
+                    <a:blip r:embed="rId35" cstate="print">
+                      <a:extLst>
+                        <a:ext uri="{28A0092B-C50C-407E-A947-70E740481C1C}">
+                          <a14:useLocalDpi xmlns:a14="http://schemas.microsoft.com/office/drawing/2010/main" val="0"/>
+                        </a:ext>
+                      </a:extLst>
+                    </a:blip>
+                    <a:srcRect/>
+                    <a:stretch>
+                      <a:fillRect/>
+                    </a:stretch>
+                  </pic:blipFill>
+                  <pic:spPr bwMode="auto">
+                    <a:xfrm>
+                      <a:off x="0" y="0"/>
+                      <a:ext cx="6645910" cy="3738245"/>
+                    </a:xfrm>
+                    <a:prstGeom prst="rect">
+                      <a:avLst/>
+                    </a:prstGeom>
+                    <a:noFill/>
+                    <a:ln>
+                      <a:noFill/>
+                    </a:ln>
+                  </pic:spPr>
+                </pic:pic>
+              </a:graphicData>
+            </a:graphic>
+          </wp:inline>
+        </w:drawing>
+      </w:r>
+    </w:p>
+    <w:p>
+      <w:pPr>
+        <w:rPr>
+          <w:szCs w:val="24"/>
+        </w:rPr>
+      </w:pPr>
+      <w:r>
+        <w:rPr>
+          <w:noProof/>
+        </w:rPr>
+        <w:drawing>
+          <wp:inline distT="0" distB="0" distL="0" distR="0" wp14:anchorId="4E796486" wp14:editId="56E66C95">
+            <wp:extent cx="6645910" cy="3738245"/>
+            <wp:effectExtent l="0" t="0" r="2540" b="0"/>
+            <wp:docPr id="23" name="圖片 23" descr="未提供說明。"/>
+            <wp:cNvGraphicFramePr>
+              <a:graphicFrameLocks xmlns:a="http://schemas.openxmlformats.org/drawingml/2006/main" noChangeAspect="1"/>
+            </wp:cNvGraphicFramePr>
+            <a:graphic xmlns:a="http://schemas.openxmlformats.org/drawingml/2006/main">
+              <a:graphicData uri="http://schemas.openxmlformats.org/drawingml/2006/picture">
+                <pic:pic xmlns:pic="http://schemas.openxmlformats.org/drawingml/2006/picture">
+                  <pic:nvPicPr>
+                    <pic:cNvPr id="0" name="Picture 11" descr="未提供說明。"/>
+                    <pic:cNvPicPr>
+                      <a:picLocks noChangeAspect="1" noChangeArrowheads="1"/>
+                    </pic:cNvPicPr>
+                  </pic:nvPicPr>
+                  <pic:blipFill>
+                    <a:blip r:embed="rId32" cstate="print">
+                      <a:extLst>
+                        <a:ext uri="{28A0092B-C50C-407E-A947-70E740481C1C}">
+                          <a14:useLocalDpi xmlns:a14="http://schemas.microsoft.com/office/drawing/2010/main" val="0"/>
+                        </a:ext>
+                      </a:extLst>
+                    </a:blip>
+                    <a:srcRect/>
+                    <a:stretch>
+                      <a:fillRect/>
+                    </a:stretch>
+                  </pic:blipFill>
+                  <pic:spPr bwMode="auto">
+                    <a:xfrm>
+                      <a:off x="0" y="0"/>
+                      <a:ext cx="6645910" cy="3738245"/>
+                    </a:xfrm>
+                    <a:prstGeom prst="rect">
+                      <a:avLst/>
+                    </a:prstGeom>
+                    <a:noFill/>
+                    <a:ln>
+                      <a:noFill/>
+                    </a:ln>
+                  </pic:spPr>
+                </pic:pic>
+              </a:graphicData>
+            </a:graphic>
+          </wp:inline>
+        </w:drawing>
+      </w:r>
+    </w:p>
+    <w:p>
+      <w:pPr>
+        <w:rPr>
+          <w:szCs w:val="24"/>
+        </w:rPr>
+      </w:pPr>
+    </w:p>
+    <w:p>
+      <w:pPr>
+        <w:rPr>
           <w:color w:val="FF0000"/>
           <w:szCs w:val="24"/>
         </w:rPr>
@@ -6519,7 +6457,6 @@
     <w:p>
       <w:pPr>
         <w:rPr>
-          <w:rFonts w:hint="eastAsia"/>
           <w:szCs w:val="24"/>
         </w:rPr>
       </w:pPr>
@@ -6730,7 +6667,6 @@
     <w:p>
       <w:pPr>
         <w:rPr>
-          <w:rFonts w:hint="eastAsia"/>
           <w:szCs w:val="24"/>
         </w:rPr>
       </w:pPr>
@@ -6767,7 +6703,7 @@
           <w:szCs w:val="24"/>
         </w:rPr>
       </w:pPr>
-      <w:hyperlink r:id="rId34" w:history="1">
+      <w:hyperlink r:id="rId36" w:history="1">
         <w:r>
           <w:rPr>
             <w:rStyle w:val="ac"/>
@@ -6780,7 +6716,6 @@
     <w:p>
       <w:pPr>
         <w:rPr>
-          <w:rFonts w:hint="eastAsia"/>
           <w:szCs w:val="24"/>
         </w:rPr>
       </w:pPr>
@@ -6810,7 +6745,7 @@
           <w:szCs w:val="24"/>
         </w:rPr>
       </w:pPr>
-      <w:hyperlink r:id="rId35" w:history="1">
+      <w:hyperlink r:id="rId37" w:history="1">
         <w:r>
           <w:rPr>
             <w:rStyle w:val="ac"/>
@@ -6823,13 +6758,12 @@
     <w:p>
       <w:pPr>
         <w:rPr>
-          <w:rFonts w:hint="eastAsia"/>
           <w:szCs w:val="24"/>
         </w:rPr>
       </w:pPr>
     </w:p>
     <w:sectPr>
-      <w:headerReference w:type="default" r:id="rId36"/>
+      <w:headerReference w:type="default" r:id="rId38"/>
       <w:pgSz w:w="11906" w:h="16838"/>
       <w:pgMar w:top="720" w:right="720" w:bottom="720" w:left="720" w:header="851" w:footer="992" w:gutter="0"/>
       <w:cols w:space="425"/>

</xml_diff>

<commit_message>
vault backup: 2022-11-26 15:20:20
</commit_message>
<xml_diff>
--- a/Electrical Engineering Lab/111Lab06_結報ver3.docx
+++ b/Electrical Engineering Lab/111Lab06_結報ver3.docx
@@ -3922,10 +3922,10 @@
           <w:noProof/>
         </w:rPr>
         <w:drawing>
-          <wp:inline distT="0" distB="0" distL="0" distR="0" wp14:anchorId="1C7EDAAC" wp14:editId="5DEEB9C2">
+          <wp:inline distT="0" distB="0" distL="0" distR="0" wp14:anchorId="7AB8EA53" wp14:editId="31E7E545">
             <wp:extent cx="6645910" cy="3738245"/>
             <wp:effectExtent l="0" t="0" r="2540" b="0"/>
-            <wp:docPr id="20" name="圖片 20" descr="未提供說明。"/>
+            <wp:docPr id="30" name="圖片 30" descr="未提供說明。"/>
             <wp:cNvGraphicFramePr>
               <a:graphicFrameLocks xmlns:a="http://schemas.openxmlformats.org/drawingml/2006/main" noChangeAspect="1"/>
             </wp:cNvGraphicFramePr>
@@ -3974,7 +3974,6 @@
     <w:p>
       <w:pPr>
         <w:rPr>
-          <w:rFonts w:hint="eastAsia"/>
           <w:szCs w:val="24"/>
         </w:rPr>
       </w:pPr>
@@ -3984,10 +3983,10 @@
         </w:rPr>
         <w:lastRenderedPageBreak/>
         <w:drawing>
-          <wp:inline distT="0" distB="0" distL="0" distR="0" wp14:anchorId="4BA64051" wp14:editId="79777928">
+          <wp:inline distT="0" distB="0" distL="0" distR="0" wp14:anchorId="57ACC94F" wp14:editId="6BDA8CC4">
             <wp:extent cx="6645910" cy="3738245"/>
             <wp:effectExtent l="0" t="0" r="2540" b="0"/>
-            <wp:docPr id="21" name="圖片 21" descr="未提供說明。"/>
+            <wp:docPr id="31" name="圖片 31" descr="未提供說明。"/>
             <wp:cNvGraphicFramePr>
               <a:graphicFrameLocks xmlns:a="http://schemas.openxmlformats.org/drawingml/2006/main" noChangeAspect="1"/>
             </wp:cNvGraphicFramePr>

</xml_diff>